<commit_message>
Update website for 2A term
Separate Contact form into separate tab
Add success/error messages for Contact form
</commit_message>
<xml_diff>
--- a/assets/files/midoriarmstrong-resume.docx
+++ b/assets/files/midoriarmstrong-resume.docx
@@ -4,248 +4,335 @@
   <w:body>
     <w:p>
       <w:pPr>
-        <w:spacing w:after="0" w:line="640" w:lineRule="exact"/>
-        <w:rPr>
-          <w:color w:val="237565" w:themeColor="accent4"/>
-          <w:sz w:val="64"/>
-          <w:szCs w:val="64"/>
-        </w:rPr>
-      </w:pPr>
-      <w:r>
-        <w:rPr>
-          <w:rFonts w:cs="Arial"/>
-          <w:b/>
-          <w:color w:val="237565" w:themeColor="accent4"/>
-          <w:sz w:val="64"/>
-          <w:szCs w:val="64"/>
-        </w:rPr>
-        <w:t>MIDORI</w:t>
-      </w:r>
-      <w:r>
-        <w:rPr>
-          <w:rFonts w:cs="Arial"/>
-          <w:color w:val="6AA15D"/>
-          <w:sz w:val="64"/>
-          <w:szCs w:val="64"/>
-        </w:rPr>
-        <w:t xml:space="preserve"> </w:t>
-      </w:r>
-      <w:r>
-        <w:rPr>
-          <w:rFonts w:cs="Arial"/>
-          <w:color w:val="237565" w:themeColor="accent4"/>
-          <w:sz w:val="64"/>
-          <w:szCs w:val="64"/>
+        <w:spacing w:after="0" w:line="240" w:lineRule="auto"/>
+        <w:jc w:val="center"/>
+        <w:rPr>
+          <w:b/>
+          <w:color w:val="406CAD" w:themeColor="accent2" w:themeShade="BF"/>
+          <w:sz w:val="40"/>
+          <w:szCs w:val="40"/>
+        </w:rPr>
+      </w:pPr>
+      <w:r>
+        <w:rPr>
+          <w:noProof/>
+          <w:color w:val="406CAD" w:themeColor="accent2" w:themeShade="BF"/>
+          <w:sz w:val="40"/>
+          <w:szCs w:val="40"/>
+        </w:rPr>
+        <mc:AlternateContent>
+          <mc:Choice Requires="wps">
+            <w:drawing>
+              <wp:anchor distT="0" distB="0" distL="114300" distR="114300" simplePos="0" relativeHeight="251659264" behindDoc="1" locked="0" layoutInCell="1" allowOverlap="1">
+                <wp:simplePos x="0" y="0"/>
+                <wp:positionH relativeFrom="column">
+                  <wp:posOffset>2805</wp:posOffset>
+                </wp:positionH>
+                <wp:positionV relativeFrom="paragraph">
+                  <wp:posOffset>8415</wp:posOffset>
+                </wp:positionV>
+                <wp:extent cx="6858000" cy="695617"/>
+                <wp:effectExtent l="0" t="0" r="0" b="9525"/>
+                <wp:wrapNone/>
+                <wp:docPr id="1" name="Rounded Rectangle 1"/>
+                <wp:cNvGraphicFramePr/>
+                <a:graphic xmlns:a="http://schemas.openxmlformats.org/drawingml/2006/main">
+                  <a:graphicData uri="http://schemas.microsoft.com/office/word/2010/wordprocessingShape">
+                    <wps:wsp>
+                      <wps:cNvSpPr/>
+                      <wps:spPr>
+                        <a:xfrm>
+                          <a:off x="0" y="0"/>
+                          <a:ext cx="6858000" cy="695617"/>
+                        </a:xfrm>
+                        <a:prstGeom prst="roundRect">
+                          <a:avLst>
+                            <a:gd name="adj" fmla="val 7135"/>
+                          </a:avLst>
+                        </a:prstGeom>
+                        <a:solidFill>
+                          <a:schemeClr val="bg1"/>
+                        </a:solidFill>
+                        <a:ln>
+                          <a:noFill/>
+                        </a:ln>
+                      </wps:spPr>
+                      <wps:style>
+                        <a:lnRef idx="2">
+                          <a:schemeClr val="accent1">
+                            <a:shade val="50000"/>
+                          </a:schemeClr>
+                        </a:lnRef>
+                        <a:fillRef idx="1">
+                          <a:schemeClr val="accent1"/>
+                        </a:fillRef>
+                        <a:effectRef idx="0">
+                          <a:schemeClr val="accent1"/>
+                        </a:effectRef>
+                        <a:fontRef idx="minor">
+                          <a:schemeClr val="lt1"/>
+                        </a:fontRef>
+                      </wps:style>
+                      <wps:bodyPr rot="0" spcFirstLastPara="0" vertOverflow="overflow" horzOverflow="overflow" vert="horz" wrap="square" lIns="91440" tIns="45720" rIns="91440" bIns="45720" numCol="1" spcCol="0" rtlCol="0" fromWordArt="0" anchor="ctr" anchorCtr="0" forceAA="0" compatLnSpc="1">
+                        <a:prstTxWarp prst="textNoShape">
+                          <a:avLst/>
+                        </a:prstTxWarp>
+                        <a:noAutofit/>
+                      </wps:bodyPr>
+                    </wps:wsp>
+                  </a:graphicData>
+                </a:graphic>
+                <wp14:sizeRelH relativeFrom="margin">
+                  <wp14:pctWidth>0</wp14:pctWidth>
+                </wp14:sizeRelH>
+                <wp14:sizeRelV relativeFrom="margin">
+                  <wp14:pctHeight>0</wp14:pctHeight>
+                </wp14:sizeRelV>
+              </wp:anchor>
+            </w:drawing>
+          </mc:Choice>
+          <mc:Fallback>
+            <w:pict>
+              <v:roundrect w14:anchorId="7C52B42E" id="Rounded Rectangle 1" o:spid="_x0000_s1026" style="position:absolute;margin-left:.2pt;margin-top:.65pt;width:540pt;height:54.75pt;z-index:-251657216;visibility:visible;mso-wrap-style:square;mso-width-percent:0;mso-height-percent:0;mso-wrap-distance-left:9pt;mso-wrap-distance-top:0;mso-wrap-distance-right:9pt;mso-wrap-distance-bottom:0;mso-position-horizontal:absolute;mso-position-horizontal-relative:text;mso-position-vertical:absolute;mso-position-vertical-relative:text;mso-width-percent:0;mso-height-percent:0;mso-width-relative:margin;mso-height-relative:margin;v-text-anchor:middle" arcsize="4675f" o:gfxdata="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" fillcolor="white [3212]" stroked="f" strokeweight="1pt">
+                <v:stroke joinstyle="miter"/>
+              </v:roundrect>
+            </w:pict>
+          </mc:Fallback>
+        </mc:AlternateContent>
+      </w:r>
+      <w:r>
+        <w:rPr>
+          <w:color w:val="406CAD" w:themeColor="accent2" w:themeShade="BF"/>
+          <w:sz w:val="40"/>
+          <w:szCs w:val="40"/>
+        </w:rPr>
+        <w:t xml:space="preserve">MIDORI </w:t>
+      </w:r>
+      <w:r>
+        <w:rPr>
+          <w:b/>
+          <w:color w:val="406CAD" w:themeColor="accent2" w:themeShade="BF"/>
+          <w:sz w:val="40"/>
+          <w:szCs w:val="40"/>
         </w:rPr>
         <w:t>ARMSTRONG</w:t>
       </w:r>
     </w:p>
     <w:p>
       <w:pPr>
-        <w:shd w:val="clear" w:color="auto" w:fill="237565" w:themeFill="accent4"/>
         <w:spacing w:after="0" w:line="240" w:lineRule="auto"/>
-        <w:rPr>
-          <w:color w:val="FFFFFF" w:themeColor="background1"/>
-          <w:sz w:val="24"/>
-          <w:szCs w:val="24"/>
-        </w:rPr>
-      </w:pPr>
-      <w:r>
-        <w:rPr>
-          <w:color w:val="FFFFFF" w:themeColor="background1"/>
-          <w:sz w:val="24"/>
-          <w:szCs w:val="24"/>
-        </w:rPr>
-        <w:t xml:space="preserve"> 1B </w:t>
-      </w:r>
-      <w:r>
-        <w:rPr>
-          <w:color w:val="FFFFFF" w:themeColor="background1"/>
-          <w:sz w:val="24"/>
-          <w:szCs w:val="24"/>
-        </w:rPr>
-        <w:t>Computer Engineering</w:t>
-      </w:r>
-      <w:r>
-        <w:rPr>
-          <w:color w:val="FFFFFF" w:themeColor="background1"/>
-          <w:sz w:val="24"/>
-          <w:szCs w:val="24"/>
-        </w:rPr>
-        <w:t xml:space="preserve"> | University of Waterloo</w:t>
-      </w:r>
-      <w:r>
-        <w:rPr>
-          <w:color w:val="237565" w:themeColor="accent4"/>
-          <w:sz w:val="24"/>
-          <w:szCs w:val="24"/>
-        </w:rPr>
-        <w:t>.</w:t>
+        <w:jc w:val="center"/>
+        <w:rPr>
+          <w:b/>
+          <w:color w:val="406CAD" w:themeColor="accent2" w:themeShade="BF"/>
+          <w:sz w:val="40"/>
+          <w:szCs w:val="40"/>
+        </w:rPr>
+      </w:pPr>
+      <w:r>
+        <w:rPr>
+          <w:color w:val="406CAD" w:themeColor="accent2" w:themeShade="BF"/>
+        </w:rPr>
+        <w:t>Computer Engineering | University of Waterloo</w:t>
       </w:r>
     </w:p>
     <w:p>
       <w:pPr>
-        <w:spacing w:before="40" w:after="0"/>
-        <w:rPr>
-          <w:color w:val="000000" w:themeColor="text1"/>
-          <w:sz w:val="21"/>
-        </w:rPr>
-      </w:pPr>
-      <w:r>
-        <w:rPr>
-          <w:b/>
-          <w:color w:val="237565" w:themeColor="accent4"/>
-          <w:sz w:val="21"/>
-        </w:rPr>
-        <w:t>Address:</w:t>
-      </w:r>
-      <w:r>
-        <w:rPr>
-          <w:rFonts w:cs="Tahoma"/>
-        </w:rPr>
-        <w:t xml:space="preserve"> 11211 Cutter Place, Richmond, B.C. V7E 4R2</w:t>
-      </w:r>
-    </w:p>
-    <w:p>
-      <w:pPr>
-        <w:spacing w:after="40"/>
-        <w:rPr>
-          <w:color w:val="134138" w:themeColor="accent5"/>
-          <w:sz w:val="21"/>
-          <w:u w:val="single"/>
-        </w:rPr>
-      </w:pPr>
-      <w:r>
-        <w:rPr>
-          <w:b/>
-          <w:color w:val="237565" w:themeColor="accent4"/>
-          <w:sz w:val="21"/>
-        </w:rPr>
-        <w:t>Phone Number:</w:t>
-      </w:r>
-      <w:r>
-        <w:rPr>
-          <w:color w:val="237565" w:themeColor="accent4"/>
-          <w:sz w:val="21"/>
+        <w:spacing w:line="240" w:lineRule="auto"/>
+        <w:jc w:val="center"/>
+        <w:rPr>
+          <w:color w:val="406CAD" w:themeColor="accent2" w:themeShade="BF"/>
+        </w:rPr>
+      </w:pPr>
+      <w:r>
+        <w:rPr>
+          <w:noProof/>
+          <w:color w:val="406CAD" w:themeColor="accent2" w:themeShade="BF"/>
+          <w:sz w:val="40"/>
+          <w:szCs w:val="40"/>
+        </w:rPr>
+        <mc:AlternateContent>
+          <mc:Choice Requires="wps">
+            <w:drawing>
+              <wp:anchor distT="0" distB="0" distL="114300" distR="114300" simplePos="0" relativeHeight="251661312" behindDoc="1" locked="0" layoutInCell="1" allowOverlap="1" wp14:anchorId="3E2B6D7C" wp14:editId="2313FA7A">
+                <wp:simplePos x="0" y="0"/>
+                <wp:positionH relativeFrom="column">
+                  <wp:posOffset>5080</wp:posOffset>
+                </wp:positionH>
+                <wp:positionV relativeFrom="paragraph">
+                  <wp:posOffset>257659</wp:posOffset>
+                </wp:positionV>
+                <wp:extent cx="6857365" cy="203200"/>
+                <wp:effectExtent l="0" t="0" r="635" b="6350"/>
+                <wp:wrapNone/>
+                <wp:docPr id="2" name="Rounded Rectangle 2"/>
+                <wp:cNvGraphicFramePr/>
+                <a:graphic xmlns:a="http://schemas.openxmlformats.org/drawingml/2006/main">
+                  <a:graphicData uri="http://schemas.microsoft.com/office/word/2010/wordprocessingShape">
+                    <wps:wsp>
+                      <wps:cNvSpPr/>
+                      <wps:spPr>
+                        <a:xfrm>
+                          <a:off x="0" y="0"/>
+                          <a:ext cx="6857365" cy="203200"/>
+                        </a:xfrm>
+                        <a:prstGeom prst="roundRect">
+                          <a:avLst>
+                            <a:gd name="adj" fmla="val 19156"/>
+                          </a:avLst>
+                        </a:prstGeom>
+                        <a:solidFill>
+                          <a:schemeClr val="accent2"/>
+                        </a:solidFill>
+                        <a:ln>
+                          <a:noFill/>
+                        </a:ln>
+                      </wps:spPr>
+                      <wps:style>
+                        <a:lnRef idx="2">
+                          <a:schemeClr val="accent1">
+                            <a:shade val="50000"/>
+                          </a:schemeClr>
+                        </a:lnRef>
+                        <a:fillRef idx="1">
+                          <a:schemeClr val="accent1"/>
+                        </a:fillRef>
+                        <a:effectRef idx="0">
+                          <a:schemeClr val="accent1"/>
+                        </a:effectRef>
+                        <a:fontRef idx="minor">
+                          <a:schemeClr val="lt1"/>
+                        </a:fontRef>
+                      </wps:style>
+                      <wps:bodyPr rot="0" spcFirstLastPara="0" vertOverflow="overflow" horzOverflow="overflow" vert="horz" wrap="square" lIns="91440" tIns="45720" rIns="91440" bIns="45720" numCol="1" spcCol="0" rtlCol="0" fromWordArt="0" anchor="ctr" anchorCtr="0" forceAA="0" compatLnSpc="1">
+                        <a:prstTxWarp prst="textNoShape">
+                          <a:avLst/>
+                        </a:prstTxWarp>
+                        <a:noAutofit/>
+                      </wps:bodyPr>
+                    </wps:wsp>
+                  </a:graphicData>
+                </a:graphic>
+                <wp14:sizeRelH relativeFrom="margin">
+                  <wp14:pctWidth>0</wp14:pctWidth>
+                </wp14:sizeRelH>
+                <wp14:sizeRelV relativeFrom="margin">
+                  <wp14:pctHeight>0</wp14:pctHeight>
+                </wp14:sizeRelV>
+              </wp:anchor>
+            </w:drawing>
+          </mc:Choice>
+          <mc:Fallback>
+            <w:pict>
+              <v:roundrect w14:anchorId="059C4FF4" id="Rounded Rectangle 2" o:spid="_x0000_s1026" style="position:absolute;margin-left:.4pt;margin-top:20.3pt;width:539.95pt;height:16pt;z-index:-251655168;visibility:visible;mso-wrap-style:square;mso-width-percent:0;mso-height-percent:0;mso-wrap-distance-left:9pt;mso-wrap-distance-top:0;mso-wrap-distance-right:9pt;mso-wrap-distance-bottom:0;mso-position-horizontal:absolute;mso-position-horizontal-relative:text;mso-position-vertical:absolute;mso-position-vertical-relative:text;mso-width-percent:0;mso-height-percent:0;mso-width-relative:margin;mso-height-relative:margin;v-text-anchor:middle" arcsize="12555f" o:gfxdata="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" fillcolor="#7397cb [3205]" stroked="f" strokeweight="1pt">
+                <v:stroke joinstyle="miter"/>
+              </v:roundrect>
+            </w:pict>
+          </mc:Fallback>
+        </mc:AlternateContent>
+      </w:r>
+      <w:r>
+        <w:rPr>
+          <w:color w:val="406CAD" w:themeColor="accent2" w:themeShade="BF"/>
+        </w:rPr>
+        <w:t>(</w:t>
+      </w:r>
+      <w:r>
+        <w:rPr>
+          <w:color w:val="406CAD" w:themeColor="accent2" w:themeShade="BF"/>
+        </w:rPr>
+        <w:t>604</w:t>
+      </w:r>
+      <w:r>
+        <w:rPr>
+          <w:color w:val="406CAD" w:themeColor="accent2" w:themeShade="BF"/>
+        </w:rPr>
+        <w:t xml:space="preserve">) </w:t>
+      </w:r>
+      <w:r>
+        <w:rPr>
+          <w:color w:val="406CAD" w:themeColor="accent2" w:themeShade="BF"/>
+        </w:rPr>
+        <w:t>783</w:t>
+      </w:r>
+      <w:r>
+        <w:rPr>
+          <w:color w:val="406CAD" w:themeColor="accent2" w:themeShade="BF"/>
+        </w:rPr>
+        <w:t>-</w:t>
+      </w:r>
+      <w:r>
+        <w:rPr>
+          <w:color w:val="406CAD" w:themeColor="accent2" w:themeShade="BF"/>
+        </w:rPr>
+        <w:t>7416</w:t>
+      </w:r>
+      <w:r>
+        <w:rPr>
+          <w:color w:val="406CAD" w:themeColor="accent2" w:themeShade="BF"/>
         </w:rPr>
         <w:t xml:space="preserve"> </w:t>
       </w:r>
       <w:r>
         <w:rPr>
-          <w:color w:val="000000" w:themeColor="text1"/>
-          <w:sz w:val="21"/>
-        </w:rPr>
-        <w:t>(</w:t>
-      </w:r>
-      <w:r>
-        <w:rPr>
-          <w:color w:val="000000" w:themeColor="text1"/>
-          <w:sz w:val="21"/>
-        </w:rPr>
-        <w:t>604) 783-7418</w:t>
-      </w:r>
-      <w:r>
-        <w:rPr>
-          <w:color w:val="000000" w:themeColor="text1"/>
-          <w:sz w:val="21"/>
-        </w:rPr>
-        <w:t xml:space="preserve"> </w:t>
-      </w:r>
-      <w:r>
-        <w:rPr>
-          <w:b/>
-          <w:color w:val="237565" w:themeColor="accent4"/>
-          <w:sz w:val="21"/>
-        </w:rPr>
-        <w:t>| Email:</w:t>
-      </w:r>
-      <w:r>
-        <w:rPr>
-          <w:color w:val="237565" w:themeColor="accent4"/>
-          <w:sz w:val="21"/>
-        </w:rPr>
-        <w:t xml:space="preserve"> </w:t>
+          <w:b/>
+          <w:color w:val="406CAD" w:themeColor="accent2" w:themeShade="BF"/>
+        </w:rPr>
+        <w:t xml:space="preserve">| </w:t>
       </w:r>
       <w:hyperlink r:id="rId6" w:history="1">
         <w:r>
           <w:rPr>
             <w:rStyle w:val="Hyperlink"/>
-            <w:color w:val="134138" w:themeColor="accent5"/>
-            <w:sz w:val="21"/>
+            <w:color w:val="406CAD" w:themeColor="accent2" w:themeShade="BF"/>
           </w:rPr>
-          <w:t>mido</w:t>
+          <w:t>mbarmstr@edu.uwaterloo.ca</w:t>
         </w:r>
+      </w:hyperlink>
+      <w:r>
+        <w:rPr>
+          <w:color w:val="406CAD" w:themeColor="accent2" w:themeShade="BF"/>
+        </w:rPr>
+        <w:t xml:space="preserve"> </w:t>
+      </w:r>
+      <w:r>
+        <w:rPr>
+          <w:b/>
+          <w:color w:val="406CAD" w:themeColor="accent2" w:themeShade="BF"/>
+        </w:rPr>
+        <w:t>|</w:t>
+      </w:r>
+      <w:r>
+        <w:rPr>
+          <w:color w:val="406CAD" w:themeColor="accent2" w:themeShade="BF"/>
+        </w:rPr>
+        <w:t xml:space="preserve"> </w:t>
+      </w:r>
+      <w:hyperlink r:id="rId7" w:history="1">
         <w:r>
           <w:rPr>
             <w:rStyle w:val="Hyperlink"/>
-            <w:color w:val="134138" w:themeColor="accent5"/>
-            <w:sz w:val="21"/>
+            <w:color w:val="406CAD" w:themeColor="accent2" w:themeShade="BF"/>
           </w:rPr>
-          <w:t>r</w:t>
-        </w:r>
-        <w:r>
-          <w:rPr>
-            <w:rStyle w:val="Hyperlink"/>
-            <w:color w:val="134138" w:themeColor="accent5"/>
-            <w:sz w:val="21"/>
-          </w:rPr>
-          <w:t>iarmstrong@gmail.com</w:t>
+          <w:t>midoriarmstrong.github.io</w:t>
         </w:r>
       </w:hyperlink>
-      <w:r>
-        <w:rPr>
-          <w:color w:val="134138" w:themeColor="accent5"/>
-          <w:sz w:val="21"/>
-        </w:rPr>
-        <w:t xml:space="preserve"> </w:t>
-      </w:r>
-      <w:r>
-        <w:rPr>
-          <w:b/>
-          <w:color w:val="237565" w:themeColor="accent4"/>
-          <w:sz w:val="21"/>
-        </w:rPr>
-        <w:t>| Website:</w:t>
-      </w:r>
-      <w:r>
-        <w:rPr>
-          <w:color w:val="237565" w:themeColor="accent4"/>
-          <w:sz w:val="21"/>
-        </w:rPr>
-        <w:t xml:space="preserve"> </w:t>
-      </w:r>
-      <w:r>
-        <w:rPr>
-          <w:color w:val="134138" w:themeColor="accent5"/>
-          <w:sz w:val="21"/>
-          <w:u w:val="single"/>
-        </w:rPr>
-        <w:t>midoriarmstrong</w:t>
-      </w:r>
-      <w:r>
-        <w:rPr>
-          <w:color w:val="134138" w:themeColor="accent5"/>
-          <w:sz w:val="21"/>
-          <w:u w:val="single"/>
-        </w:rPr>
-        <w:t>.github.io</w:t>
-      </w:r>
     </w:p>
     <w:p>
       <w:pPr>
-        <w:shd w:val="clear" w:color="auto" w:fill="D4E8E4" w:themeFill="background2"/>
         <w:spacing w:after="40"/>
-        <w:rPr>
-          <w:b/>
-          <w:color w:val="134138" w:themeColor="accent5"/>
-        </w:rPr>
-      </w:pPr>
-      <w:r>
-        <w:rPr>
-          <w:b/>
-          <w:color w:val="134138" w:themeColor="accent5"/>
-        </w:rPr>
-        <w:t xml:space="preserve">  Summary of Qualifications:</w:t>
+        <w:jc w:val="center"/>
+        <w:rPr>
+          <w:b/>
+          <w:color w:val="564349" w:themeColor="accent4"/>
+        </w:rPr>
+      </w:pPr>
+      <w:r>
+        <w:rPr>
+          <w:b/>
+          <w:color w:val="FFFFFF" w:themeColor="background1"/>
+        </w:rPr>
+        <w:t>SUMMARY OF QUALIFICATIONS</w:t>
       </w:r>
     </w:p>
     <w:p>
@@ -257,9 +344,6 @@
         </w:numPr>
         <w:spacing w:after="40"/>
         <w:ind w:right="170"/>
-        <w:rPr>
-          <w:color w:val="134138" w:themeColor="accent2"/>
-        </w:rPr>
       </w:pPr>
       <w:r>
         <w:t xml:space="preserve">Technologies and languages: </w:t>
@@ -276,66 +360,26 @@
         <w:ind w:right="170"/>
       </w:pPr>
       <w:r>
-        <w:t>Experienced with C,</w:t>
-      </w:r>
-      <w:r>
-        <w:rPr>
-          <w:b/>
+        <w:t xml:space="preserve">Experienced with </w:t>
+      </w:r>
+      <w:r>
+        <w:rPr>
+          <w:b/>
+          <w:color w:val="406CAD" w:themeColor="accent2" w:themeShade="BF"/>
+        </w:rPr>
+        <w:t>PHP, JavaScript</w:t>
+      </w:r>
+      <w:r>
+        <w:rPr>
+          <w:color w:val="406CAD" w:themeColor="accent2" w:themeShade="BF"/>
         </w:rPr>
         <w:t xml:space="preserve"> </w:t>
       </w:r>
       <w:r>
-        <w:rPr>
-          <w:b/>
-          <w:color w:val="134138" w:themeColor="accent5"/>
-        </w:rPr>
-        <w:t>C++</w:t>
-      </w:r>
-      <w:r>
-        <w:rPr>
-          <w:color w:val="134138" w:themeColor="accent5"/>
-        </w:rPr>
-        <w:t xml:space="preserve"> </w:t>
-      </w:r>
-      <w:r>
-        <w:t>and</w:t>
-      </w:r>
-      <w:r>
-        <w:t xml:space="preserve">, </w:t>
-      </w:r>
-      <w:r>
-        <w:rPr>
-          <w:b/>
-          <w:color w:val="134138" w:themeColor="accent5"/>
-        </w:rPr>
-        <w:t>HTML5/CSS3,</w:t>
-      </w:r>
-      <w:r>
-        <w:t xml:space="preserve"> </w:t>
-      </w:r>
-      <w:r>
-        <w:t xml:space="preserve">and </w:t>
-      </w:r>
-      <w:r>
-        <w:rPr>
-          <w:b/>
-          <w:color w:val="134138" w:themeColor="accent5"/>
-        </w:rPr>
-        <w:t xml:space="preserve">JavaScript </w:t>
-      </w:r>
-      <w:r>
-        <w:t xml:space="preserve">(particularly with </w:t>
-      </w:r>
-      <w:r>
-        <w:rPr>
-          <w:b/>
-          <w:color w:val="134138" w:themeColor="accent5"/>
-        </w:rPr>
-        <w:t xml:space="preserve">JQuery </w:t>
-      </w:r>
-      <w:r>
-        <w:t>and CasperJS)</w:t>
-      </w:r>
+        <w:t>(particularly JQuery and CasperJS), Cypher, Sass, CSS3, and HTML5.</w:t>
+      </w:r>
+      <w:bookmarkStart w:id="0" w:name="_GoBack"/>
+      <w:bookmarkEnd w:id="0"/>
     </w:p>
     <w:p>
       <w:pPr>
@@ -346,9 +390,6 @@
         </w:numPr>
         <w:spacing w:after="40"/>
         <w:ind w:right="170"/>
-        <w:rPr>
-          <w:color w:val="134138" w:themeColor="accent2"/>
-        </w:rPr>
       </w:pPr>
       <w:r>
         <w:t xml:space="preserve">Practiced with </w:t>
@@ -356,28 +397,31 @@
       <w:r>
         <w:rPr>
           <w:b/>
-          <w:color w:val="134138" w:themeColor="accent5"/>
+          <w:color w:val="406CAD" w:themeColor="accent2" w:themeShade="BF"/>
         </w:rPr>
         <w:t>Java</w:t>
       </w:r>
       <w:r>
-        <w:t xml:space="preserve">, Batch and Shell scripting, </w:t>
-      </w:r>
-      <w:r>
-        <w:rPr>
-          <w:b/>
-          <w:color w:val="134138" w:themeColor="accent5"/>
-        </w:rPr>
-        <w:t>Git,</w:t>
-      </w:r>
-      <w:r>
-        <w:rPr>
-          <w:color w:val="134138" w:themeColor="accent5"/>
-        </w:rPr>
+        <w:t>,</w:t>
+      </w:r>
+      <w:r>
+        <w:t xml:space="preserve"> C, C++</w:t>
+      </w:r>
+      <w:r>
+        <w:t xml:space="preserve"> Batch and Shell scripting,</w:t>
+      </w:r>
+      <w:r>
+        <w:t xml:space="preserve"> and</w:t>
+      </w:r>
+      <w:r>
         <w:t xml:space="preserve"> </w:t>
       </w:r>
       <w:r>
-        <w:t>and SVN</w:t>
+        <w:rPr>
+          <w:b/>
+          <w:color w:val="406CAD" w:themeColor="accent2" w:themeShade="BF"/>
+        </w:rPr>
+        <w:t>Git</w:t>
       </w:r>
     </w:p>
     <w:p>
@@ -389,55 +433,114 @@
         </w:numPr>
         <w:spacing w:after="40"/>
         <w:ind w:right="170"/>
-        <w:rPr>
-          <w:color w:val="134138" w:themeColor="accent2"/>
-        </w:rPr>
-      </w:pPr>
-      <w:r>
-        <w:t>Experienced with various programs such</w:t>
-      </w:r>
-      <w:bookmarkStart w:id="0" w:name="_GoBack"/>
-      <w:bookmarkEnd w:id="0"/>
-      <w:r>
-        <w:t xml:space="preserve"> as </w:t>
-      </w:r>
-      <w:r>
-        <w:rPr>
-          <w:b/>
-          <w:color w:val="134138" w:themeColor="accent5"/>
-        </w:rPr>
-        <w:t>Jenkins,</w:t>
-      </w:r>
-      <w:r>
-        <w:rPr>
-          <w:color w:val="134138" w:themeColor="accent5"/>
-        </w:rPr>
+      </w:pPr>
+      <w:r>
+        <w:t>Proficient</w:t>
+      </w:r>
+      <w:r>
         <w:t xml:space="preserve"> </w:t>
       </w:r>
       <w:r>
-        <w:rPr>
-          <w:color w:val="0C0C0C" w:themeColor="accent6"/>
-        </w:rPr>
-        <w:t xml:space="preserve">Microsoft Visual Studio, </w:t>
-      </w:r>
-      <w:r>
-        <w:rPr>
-          <w:color w:val="000000" w:themeColor="text1"/>
-        </w:rPr>
-        <w:t xml:space="preserve">Android Studio, </w:t>
-      </w:r>
-      <w:r>
-        <w:t xml:space="preserve">Notepad++, and </w:t>
-      </w:r>
-      <w:r>
-        <w:rPr>
-          <w:b/>
-          <w:color w:val="134138" w:themeColor="accent5"/>
-        </w:rPr>
-        <w:t>Sublime Text</w:t>
-      </w:r>
-      <w:r>
-        <w:t>, both on Windows and Mac OS X as applicable</w:t>
+        <w:t>with the Laravel framework,</w:t>
+      </w:r>
+      <w:r>
+        <w:rPr>
+          <w:color w:val="406CAD" w:themeColor="accent2" w:themeShade="BF"/>
+        </w:rPr>
+        <w:t xml:space="preserve"> </w:t>
+      </w:r>
+      <w:r>
+        <w:rPr>
+          <w:b/>
+          <w:color w:val="406CAD" w:themeColor="accent2" w:themeShade="BF"/>
+        </w:rPr>
+        <w:t>Codeception</w:t>
+      </w:r>
+      <w:r>
+        <w:rPr>
+          <w:color w:val="406CAD" w:themeColor="accent2" w:themeShade="BF"/>
+        </w:rPr>
+        <w:t xml:space="preserve"> </w:t>
+      </w:r>
+      <w:r>
+        <w:t xml:space="preserve">and </w:t>
+      </w:r>
+      <w:r>
+        <w:t xml:space="preserve">the Neo4j </w:t>
+      </w:r>
+      <w:r>
+        <w:rPr>
+          <w:b/>
+          <w:color w:val="406CAD" w:themeColor="accent2" w:themeShade="BF"/>
+        </w:rPr>
+        <w:t>graph database</w:t>
+      </w:r>
+    </w:p>
+    <w:p>
+      <w:pPr>
+        <w:pStyle w:val="ListParagraph"/>
+        <w:numPr>
+          <w:ilvl w:val="0"/>
+          <w:numId w:val="2"/>
+        </w:numPr>
+        <w:tabs>
+          <w:tab w:val="left" w:pos="426"/>
+        </w:tabs>
+        <w:spacing w:after="40"/>
+        <w:ind w:right="170"/>
+      </w:pPr>
+      <w:r>
+        <w:t xml:space="preserve">Strong </w:t>
+      </w:r>
+      <w:r>
+        <w:rPr>
+          <w:b/>
+          <w:color w:val="406CAD" w:themeColor="accent2" w:themeShade="BF"/>
+        </w:rPr>
+        <w:t>communication</w:t>
+      </w:r>
+      <w:r>
+        <w:t xml:space="preserve"> and </w:t>
+      </w:r>
+      <w:r>
+        <w:rPr>
+          <w:b/>
+          <w:color w:val="406CAD" w:themeColor="accent2" w:themeShade="BF"/>
+        </w:rPr>
+        <w:t>teamwork</w:t>
+      </w:r>
+      <w:r>
+        <w:rPr>
+          <w:b/>
+        </w:rPr>
+        <w:t xml:space="preserve"> </w:t>
+      </w:r>
+      <w:r>
+        <w:t>skills</w:t>
+      </w:r>
+      <w:r>
+        <w:t>:</w:t>
+      </w:r>
+      <w:r>
+        <w:t xml:space="preserve"> </w:t>
+      </w:r>
+      <w:r>
+        <w:t>discussed</w:t>
+      </w:r>
+      <w:r>
+        <w:t xml:space="preserve"> current work and code implementation ideas daily</w:t>
+      </w:r>
+      <w:r>
+        <w:t xml:space="preserve"> with co-workers to </w:t>
+      </w:r>
+      <w:r>
+        <w:t>minimize</w:t>
+      </w:r>
+      <w:r>
+        <w:t xml:space="preserve"> refactoring</w:t>
+      </w:r>
+      <w:r>
+        <w:t xml:space="preserve"> and merge conflicts</w:t>
       </w:r>
     </w:p>
     <w:p>
@@ -449,32 +552,31 @@
         </w:numPr>
         <w:spacing w:after="40"/>
         <w:ind w:right="170"/>
-        <w:rPr>
-          <w:color w:val="134138" w:themeColor="accent2"/>
-        </w:rPr>
-      </w:pPr>
-      <w:r>
-        <w:t xml:space="preserve">Strong </w:t>
-      </w:r>
-      <w:r>
-        <w:rPr>
-          <w:b/>
-          <w:color w:val="134138" w:themeColor="accent5"/>
-        </w:rPr>
-        <w:t>communication</w:t>
-      </w:r>
-      <w:r>
-        <w:t xml:space="preserve"> and </w:t>
-      </w:r>
-      <w:r>
-        <w:rPr>
-          <w:b/>
-          <w:color w:val="134138" w:themeColor="accent5"/>
-        </w:rPr>
-        <w:t xml:space="preserve">teamwork </w:t>
-      </w:r>
-      <w:r>
-        <w:t>skills</w:t>
+      </w:pPr>
+      <w:r>
+        <w:t>Exce</w:t>
+      </w:r>
+      <w:r>
+        <w:t xml:space="preserve">llent </w:t>
+      </w:r>
+      <w:r>
+        <w:rPr>
+          <w:b/>
+          <w:color w:val="406CAD" w:themeColor="accent2" w:themeShade="BF"/>
+        </w:rPr>
+        <w:t>time management skills</w:t>
+      </w:r>
+      <w:r>
+        <w:t xml:space="preserve">: </w:t>
+      </w:r>
+      <w:r>
+        <w:t>successfully juggled</w:t>
+      </w:r>
+      <w:r>
+        <w:t xml:space="preserve"> tutoring, council duties, </w:t>
+      </w:r>
+      <w:r>
+        <w:t>and academics last term</w:t>
       </w:r>
     </w:p>
     <w:p>
@@ -484,66 +586,138 @@
           <w:ilvl w:val="0"/>
           <w:numId w:val="2"/>
         </w:numPr>
-        <w:spacing w:after="40"/>
-        <w:ind w:right="170"/>
-        <w:rPr>
-          <w:color w:val="134138" w:themeColor="accent2"/>
-        </w:rPr>
-      </w:pPr>
-      <w:r>
-        <w:t>Excellent time management skills and</w:t>
-      </w:r>
-      <w:r>
-        <w:rPr>
-          <w:b/>
-          <w:color w:val="134138" w:themeColor="accent5"/>
-        </w:rPr>
-        <w:t xml:space="preserve"> strong work ethic: </w:t>
-      </w:r>
-      <w:r>
-        <w:t>worked extra hours during critical times before new software releases at previous co-op placement</w:t>
+        <w:spacing w:after="240"/>
+        <w:ind w:left="358" w:right="170" w:hanging="301"/>
+      </w:pPr>
+      <w:r>
+        <w:rPr>
+          <w:noProof/>
+          <w:color w:val="FFFFFF" w:themeColor="background1"/>
+          <w:sz w:val="40"/>
+          <w:szCs w:val="40"/>
+        </w:rPr>
+        <mc:AlternateContent>
+          <mc:Choice Requires="wps">
+            <w:drawing>
+              <wp:anchor distT="0" distB="0" distL="114300" distR="114300" simplePos="0" relativeHeight="251663360" behindDoc="1" locked="0" layoutInCell="1" allowOverlap="1" wp14:anchorId="7CD5E2C2" wp14:editId="34691467">
+                <wp:simplePos x="0" y="0"/>
+                <wp:positionH relativeFrom="column">
+                  <wp:posOffset>0</wp:posOffset>
+                </wp:positionH>
+                <wp:positionV relativeFrom="paragraph">
+                  <wp:posOffset>326390</wp:posOffset>
+                </wp:positionV>
+                <wp:extent cx="6857398" cy="203703"/>
+                <wp:effectExtent l="0" t="0" r="635" b="6350"/>
+                <wp:wrapNone/>
+                <wp:docPr id="3" name="Rounded Rectangle 3"/>
+                <wp:cNvGraphicFramePr/>
+                <a:graphic xmlns:a="http://schemas.openxmlformats.org/drawingml/2006/main">
+                  <a:graphicData uri="http://schemas.microsoft.com/office/word/2010/wordprocessingShape">
+                    <wps:wsp>
+                      <wps:cNvSpPr/>
+                      <wps:spPr>
+                        <a:xfrm>
+                          <a:off x="0" y="0"/>
+                          <a:ext cx="6857398" cy="203703"/>
+                        </a:xfrm>
+                        <a:prstGeom prst="roundRect">
+                          <a:avLst>
+                            <a:gd name="adj" fmla="val 19156"/>
+                          </a:avLst>
+                        </a:prstGeom>
+                        <a:solidFill>
+                          <a:schemeClr val="accent2"/>
+                        </a:solidFill>
+                        <a:ln>
+                          <a:noFill/>
+                        </a:ln>
+                      </wps:spPr>
+                      <wps:style>
+                        <a:lnRef idx="2">
+                          <a:schemeClr val="accent1">
+                            <a:shade val="50000"/>
+                          </a:schemeClr>
+                        </a:lnRef>
+                        <a:fillRef idx="1">
+                          <a:schemeClr val="accent1"/>
+                        </a:fillRef>
+                        <a:effectRef idx="0">
+                          <a:schemeClr val="accent1"/>
+                        </a:effectRef>
+                        <a:fontRef idx="minor">
+                          <a:schemeClr val="lt1"/>
+                        </a:fontRef>
+                      </wps:style>
+                      <wps:bodyPr rot="0" spcFirstLastPara="0" vertOverflow="overflow" horzOverflow="overflow" vert="horz" wrap="square" lIns="91440" tIns="45720" rIns="91440" bIns="45720" numCol="1" spcCol="0" rtlCol="0" fromWordArt="0" anchor="ctr" anchorCtr="0" forceAA="0" compatLnSpc="1">
+                        <a:prstTxWarp prst="textNoShape">
+                          <a:avLst/>
+                        </a:prstTxWarp>
+                        <a:noAutofit/>
+                      </wps:bodyPr>
+                    </wps:wsp>
+                  </a:graphicData>
+                </a:graphic>
+                <wp14:sizeRelH relativeFrom="margin">
+                  <wp14:pctWidth>0</wp14:pctWidth>
+                </wp14:sizeRelH>
+                <wp14:sizeRelV relativeFrom="margin">
+                  <wp14:pctHeight>0</wp14:pctHeight>
+                </wp14:sizeRelV>
+              </wp:anchor>
+            </w:drawing>
+          </mc:Choice>
+          <mc:Fallback>
+            <w:pict>
+              <v:roundrect w14:anchorId="48448FEA" id="Rounded Rectangle 3" o:spid="_x0000_s1026" style="position:absolute;margin-left:0;margin-top:25.7pt;width:539.95pt;height:16.05pt;z-index:-251653120;visibility:visible;mso-wrap-style:square;mso-width-percent:0;mso-height-percent:0;mso-wrap-distance-left:9pt;mso-wrap-distance-top:0;mso-wrap-distance-right:9pt;mso-wrap-distance-bottom:0;mso-position-horizontal:absolute;mso-position-horizontal-relative:text;mso-position-vertical:absolute;mso-position-vertical-relative:text;mso-width-percent:0;mso-height-percent:0;mso-width-relative:margin;mso-height-relative:margin;v-text-anchor:middle" arcsize="12555f" o:gfxdata="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" fillcolor="#7397cb [3205]" stroked="f" strokeweight="1pt">
+                <v:stroke joinstyle="miter"/>
+              </v:roundrect>
+            </w:pict>
+          </mc:Fallback>
+        </mc:AlternateContent>
+      </w:r>
+      <w:r>
+        <w:t>High</w:t>
+      </w:r>
+      <w:r>
+        <w:rPr>
+          <w:b/>
+        </w:rPr>
+        <w:t xml:space="preserve"> </w:t>
+      </w:r>
+      <w:r>
+        <w:rPr>
+          <w:b/>
+          <w:color w:val="406CAD" w:themeColor="accent2" w:themeShade="BF"/>
+        </w:rPr>
+        <w:t>work ethic</w:t>
+      </w:r>
+      <w:r>
+        <w:t xml:space="preserve">: worked extra hours and at home </w:t>
+      </w:r>
+      <w:r>
+        <w:t xml:space="preserve">when </w:t>
+      </w:r>
+      <w:r>
+        <w:t xml:space="preserve">necessary at critical times </w:t>
       </w:r>
     </w:p>
     <w:p>
       <w:pPr>
-        <w:pStyle w:val="ListParagraph"/>
-        <w:numPr>
-          <w:ilvl w:val="0"/>
-          <w:numId w:val="2"/>
-        </w:numPr>
         <w:spacing w:after="40"/>
-        <w:ind w:right="170"/>
-        <w:rPr>
-          <w:color w:val="134138" w:themeColor="accent2"/>
-        </w:rPr>
-      </w:pPr>
-      <w:r>
-        <w:t>Fluent Japanese, and proficient French</w:t>
-      </w:r>
-    </w:p>
-    <w:p>
-      <w:pPr>
-        <w:shd w:val="clear" w:color="auto" w:fill="D4E8E4" w:themeFill="background2"/>
-        <w:spacing w:after="40"/>
-        <w:rPr>
-          <w:b/>
-          <w:color w:val="134138" w:themeColor="accent5"/>
-        </w:rPr>
-      </w:pPr>
-      <w:r>
-        <w:rPr>
-          <w:b/>
-          <w:color w:val="134138" w:themeColor="accent5"/>
-        </w:rPr>
-        <w:t xml:space="preserve">  </w:t>
-      </w:r>
-      <w:r>
-        <w:rPr>
-          <w:b/>
-          <w:color w:val="134138" w:themeColor="accent5"/>
-          <w:shd w:val="clear" w:color="auto" w:fill="D4E8E4" w:themeFill="background2"/>
-        </w:rPr>
-        <w:t>Work Experience:</w:t>
+        <w:ind w:firstLine="57"/>
+        <w:jc w:val="center"/>
+        <w:rPr>
+          <w:b/>
+          <w:color w:val="FFFFFF" w:themeColor="background1"/>
+        </w:rPr>
+      </w:pPr>
+      <w:r>
+        <w:rPr>
+          <w:b/>
+          <w:color w:val="FFFFFF" w:themeColor="background1"/>
+        </w:rPr>
+        <w:t>WORK EXPERIENCE</w:t>
       </w:r>
     </w:p>
     <w:p>
@@ -559,31 +733,30 @@
         <w:spacing w:after="40"/>
         <w:rPr>
           <w:b/>
-          <w:color w:val="134138" w:themeColor="accent2"/>
-        </w:rPr>
-      </w:pPr>
-      <w:r>
-        <w:rPr>
-          <w:b/>
-          <w:color w:val="134138" w:themeColor="accent5"/>
-        </w:rPr>
-        <w:t>QA Analyst,</w:t>
-      </w:r>
-      <w:r>
-        <w:rPr>
-          <w:color w:val="000000" w:themeColor="text1"/>
-        </w:rPr>
-        <w:t xml:space="preserve"> SurfEasy Inc.,</w:t>
-      </w:r>
-      <w:r>
-        <w:rPr>
-          <w:b/>
-          <w:color w:val="000000" w:themeColor="text1"/>
-        </w:rPr>
-        <w:t xml:space="preserve"> </w:t>
-      </w:r>
-      <w:r>
-        <w:t>Toronto, Ontario</w:t>
+        </w:rPr>
+      </w:pPr>
+      <w:r>
+        <w:rPr>
+          <w:b/>
+          <w:color w:val="406CAD" w:themeColor="accent2" w:themeShade="BF"/>
+        </w:rPr>
+        <w:t xml:space="preserve">Full Stack </w:t>
+      </w:r>
+      <w:r>
+        <w:rPr>
+          <w:b/>
+          <w:color w:val="406CAD" w:themeColor="accent2" w:themeShade="BF"/>
+        </w:rPr>
+        <w:t>Web Developer</w:t>
+      </w:r>
+      <w:r>
+        <w:rPr>
+          <w:b/>
+        </w:rPr>
+        <w:t xml:space="preserve">, </w:t>
+      </w:r>
+      <w:r>
+        <w:t>GatewayiQ, Cambridge, ON</w:t>
       </w:r>
       <w:r>
         <w:tab/>
@@ -591,9 +764,30 @@
       <w:r>
         <w:rPr>
           <w:b/>
-          <w:color w:val="134138" w:themeColor="accent5"/>
-        </w:rPr>
-        <w:t>Jan. 2016 – Apr. 2016</w:t>
+          <w:color w:val="406CAD" w:themeColor="accent2" w:themeShade="BF"/>
+        </w:rPr>
+        <w:t>Sep</w:t>
+      </w:r>
+      <w:r>
+        <w:rPr>
+          <w:b/>
+          <w:color w:val="406CAD" w:themeColor="accent2" w:themeShade="BF"/>
+        </w:rPr>
+        <w:t xml:space="preserve">. 2016 – </w:t>
+      </w:r>
+      <w:r>
+        <w:rPr>
+          <w:b/>
+          <w:color w:val="406CAD" w:themeColor="accent2" w:themeShade="BF"/>
+        </w:rPr>
+        <w:t>Dec</w:t>
+      </w:r>
+      <w:r>
+        <w:rPr>
+          <w:b/>
+          <w:color w:val="406CAD" w:themeColor="accent2" w:themeShade="BF"/>
+        </w:rPr>
+        <w:t>. 2016</w:t>
       </w:r>
     </w:p>
     <w:p>
@@ -601,50 +795,61 @@
         <w:pStyle w:val="ListParagraph"/>
         <w:numPr>
           <w:ilvl w:val="1"/>
-          <w:numId w:val="11"/>
+          <w:numId w:val="2"/>
         </w:numPr>
         <w:spacing w:after="40"/>
-        <w:rPr>
-          <w:color w:val="134138" w:themeColor="accent2"/>
-        </w:rPr>
-      </w:pPr>
-      <w:r>
-        <w:rPr>
-          <w:color w:val="000000" w:themeColor="text1"/>
-        </w:rPr>
-        <w:t>Learned</w:t>
-      </w:r>
-      <w:r>
-        <w:rPr>
-          <w:b/>
-          <w:color w:val="134138" w:themeColor="accent5"/>
-        </w:rPr>
-        <w:t xml:space="preserve"> JavaScript</w:t>
-      </w:r>
-      <w:r>
-        <w:rPr>
-          <w:color w:val="134138" w:themeColor="accent5"/>
-        </w:rPr>
+      </w:pPr>
+      <w:r>
+        <w:t xml:space="preserve">Collaborated on </w:t>
+      </w:r>
+      <w:r>
+        <w:t>a</w:t>
+      </w:r>
+      <w:r>
         <w:t xml:space="preserve"> </w:t>
       </w:r>
       <w:r>
-        <w:rPr>
-          <w:color w:val="000000" w:themeColor="text1"/>
-        </w:rPr>
-        <w:t xml:space="preserve">and the testing utility </w:t>
-      </w:r>
-      <w:r>
-        <w:rPr>
-          <w:b/>
-          <w:color w:val="134138" w:themeColor="accent5"/>
-        </w:rPr>
-        <w:t xml:space="preserve">CasperJS </w:t>
-      </w:r>
-      <w:r>
-        <w:rPr>
-          <w:color w:val="000000" w:themeColor="text1"/>
-        </w:rPr>
-        <w:t xml:space="preserve">independently to develop automation code </w:t>
+        <w:t xml:space="preserve">Laravel-based website </w:t>
+      </w:r>
+      <w:r>
+        <w:t>using the M</w:t>
+      </w:r>
+      <w:r>
+        <w:t>odel-</w:t>
+      </w:r>
+      <w:r>
+        <w:t>V</w:t>
+      </w:r>
+      <w:r>
+        <w:t>iew-</w:t>
+      </w:r>
+      <w:r>
+        <w:t>C</w:t>
+      </w:r>
+      <w:r>
+        <w:t>ontroller</w:t>
+      </w:r>
+      <w:r>
+        <w:t xml:space="preserve"> </w:t>
+      </w:r>
+      <w:r>
+        <w:t>design</w:t>
+      </w:r>
+      <w:r>
+        <w:t xml:space="preserve"> pattern</w:t>
+      </w:r>
+      <w:r>
+        <w:t xml:space="preserve"> and </w:t>
+      </w:r>
+      <w:r>
+        <w:rPr>
+          <w:b/>
+          <w:color w:val="406CAD" w:themeColor="accent2" w:themeShade="BF"/>
+        </w:rPr>
+        <w:t>object-oriented programming</w:t>
+      </w:r>
+      <w:r>
+        <w:t xml:space="preserve"> principles</w:t>
       </w:r>
     </w:p>
     <w:p>
@@ -652,31 +857,58 @@
         <w:pStyle w:val="ListParagraph"/>
         <w:numPr>
           <w:ilvl w:val="1"/>
-          <w:numId w:val="11"/>
+          <w:numId w:val="2"/>
         </w:numPr>
         <w:spacing w:after="40"/>
-        <w:rPr>
-          <w:color w:val="134138" w:themeColor="accent2"/>
-        </w:rPr>
-      </w:pPr>
-      <w:r>
-        <w:rPr>
-          <w:color w:val="000000" w:themeColor="text1"/>
-        </w:rPr>
-        <w:t xml:space="preserve">Configured the continuous integration tool </w:t>
-      </w:r>
-      <w:r>
-        <w:rPr>
-          <w:b/>
-          <w:color w:val="134138" w:themeColor="accent5"/>
-        </w:rPr>
-        <w:t>Jenkins</w:t>
-      </w:r>
-      <w:r>
-        <w:rPr>
-          <w:color w:val="000000" w:themeColor="text1"/>
-        </w:rPr>
-        <w:t xml:space="preserve"> to run this code</w:t>
+      </w:pPr>
+      <w:r>
+        <w:t>Developed</w:t>
+      </w:r>
+      <w:r>
+        <w:t xml:space="preserve"> </w:t>
+      </w:r>
+      <w:r>
+        <w:t>a site</w:t>
+      </w:r>
+      <w:r>
+        <w:t xml:space="preserve"> theming</w:t>
+      </w:r>
+      <w:r>
+        <w:t xml:space="preserve"> and user </w:t>
+      </w:r>
+      <w:r>
+        <w:t xml:space="preserve">profile </w:t>
+      </w:r>
+      <w:r>
+        <w:t>customization</w:t>
+      </w:r>
+      <w:r>
+        <w:t xml:space="preserve"> system </w:t>
+      </w:r>
+      <w:r>
+        <w:t xml:space="preserve">with </w:t>
+      </w:r>
+      <w:r>
+        <w:rPr>
+          <w:b/>
+          <w:color w:val="406CAD" w:themeColor="accent2" w:themeShade="BF"/>
+        </w:rPr>
+        <w:t>PHP</w:t>
+      </w:r>
+      <w:r>
+        <w:t>,</w:t>
+      </w:r>
+      <w:r>
+        <w:rPr>
+          <w:color w:val="406CAD" w:themeColor="accent2" w:themeShade="BF"/>
+        </w:rPr>
+        <w:t xml:space="preserve"> </w:t>
+      </w:r>
+      <w:r>
+        <w:t>JavaScript, Sass, and</w:t>
+      </w:r>
+      <w:r>
+        <w:t xml:space="preserve"> HTML5</w:t>
       </w:r>
     </w:p>
     <w:p>
@@ -684,48 +916,40 @@
         <w:pStyle w:val="ListParagraph"/>
         <w:numPr>
           <w:ilvl w:val="1"/>
-          <w:numId w:val="11"/>
+          <w:numId w:val="2"/>
         </w:numPr>
         <w:spacing w:after="40"/>
-        <w:rPr>
-          <w:b/>
-          <w:color w:val="134138" w:themeColor="accent2"/>
-        </w:rPr>
-      </w:pPr>
-      <w:r>
-        <w:rPr>
-          <w:color w:val="000000" w:themeColor="text1"/>
-        </w:rPr>
-        <w:t xml:space="preserve">Developed </w:t>
-      </w:r>
-      <w:r>
-        <w:rPr>
-          <w:b/>
-          <w:color w:val="134138" w:themeColor="accent5"/>
-        </w:rPr>
-        <w:t xml:space="preserve">batch </w:t>
-      </w:r>
-      <w:r>
-        <w:t>and</w:t>
-      </w:r>
-      <w:r>
-        <w:rPr>
-          <w:b/>
-          <w:color w:val="134138" w:themeColor="accent5"/>
-        </w:rPr>
-        <w:t xml:space="preserve"> shell</w:t>
-      </w:r>
-      <w:r>
-        <w:rPr>
-          <w:color w:val="134138" w:themeColor="accent5"/>
-        </w:rPr>
-        <w:t xml:space="preserve"> </w:t>
-      </w:r>
-      <w:r>
-        <w:rPr>
-          <w:color w:val="000000" w:themeColor="text1"/>
-        </w:rPr>
-        <w:t>scripts outside of work hours to improve efficiency in manual testing</w:t>
+      </w:pPr>
+      <w:r>
+        <w:t xml:space="preserve">Ensured maintainability of code through writing Codeception </w:t>
+      </w:r>
+      <w:r>
+        <w:rPr>
+          <w:b/>
+          <w:color w:val="406CAD" w:themeColor="accent2" w:themeShade="BF"/>
+        </w:rPr>
+        <w:t>integration and acceptance tests</w:t>
+      </w:r>
+      <w:r>
+        <w:t>,</w:t>
+      </w:r>
+      <w:r>
+        <w:t xml:space="preserve"> careful</w:t>
+      </w:r>
+      <w:r>
+        <w:t xml:space="preserve"> commenting</w:t>
+      </w:r>
+      <w:r>
+        <w:t>, and comprehensively fixing</w:t>
+      </w:r>
+      <w:r>
+        <w:t xml:space="preserve"> bugs and </w:t>
+      </w:r>
+      <w:r>
+        <w:t>poor</w:t>
+      </w:r>
+      <w:r>
+        <w:t xml:space="preserve"> coding style </w:t>
       </w:r>
     </w:p>
     <w:p>
@@ -733,26 +957,18 @@
         <w:pStyle w:val="ListParagraph"/>
         <w:numPr>
           <w:ilvl w:val="1"/>
-          <w:numId w:val="11"/>
+          <w:numId w:val="2"/>
         </w:numPr>
         <w:spacing w:after="40"/>
         <w:rPr>
           <w:b/>
-          <w:color w:val="134138" w:themeColor="accent5"/>
-        </w:rPr>
-      </w:pPr>
-      <w:r>
-        <w:rPr>
-          <w:color w:val="000000" w:themeColor="text1"/>
-        </w:rPr>
-        <w:t xml:space="preserve">Efficiently and descriptively reported bugs to developers through both written and oral </w:t>
-      </w:r>
-      <w:r>
-        <w:rPr>
-          <w:b/>
-          <w:color w:val="134138" w:themeColor="accent5"/>
-        </w:rPr>
-        <w:t>communication</w:t>
+        </w:rPr>
+      </w:pPr>
+      <w:r>
+        <w:t>Actively discussed and debated implementation ideas for</w:t>
+      </w:r>
+      <w:r>
+        <w:t xml:space="preserve"> website modules with team members</w:t>
       </w:r>
     </w:p>
     <w:p>
@@ -768,18 +984,35 @@
         <w:spacing w:after="40"/>
         <w:rPr>
           <w:b/>
-          <w:color w:val="134138" w:themeColor="accent2"/>
-        </w:rPr>
-      </w:pPr>
-      <w:r>
-        <w:rPr>
-          <w:b/>
-          <w:color w:val="134138" w:themeColor="accent5"/>
-        </w:rPr>
-        <w:t xml:space="preserve">Contract Developer, </w:t>
-      </w:r>
-      <w:r>
-        <w:t xml:space="preserve">Sparhawk Software, Vancouver, B.C. (remote) </w:t>
+        </w:rPr>
+      </w:pPr>
+      <w:r>
+        <w:rPr>
+          <w:b/>
+          <w:color w:val="406CAD" w:themeColor="accent2" w:themeShade="BF"/>
+        </w:rPr>
+        <w:t>QA Analyst</w:t>
+      </w:r>
+      <w:r>
+        <w:rPr>
+          <w:b/>
+        </w:rPr>
+        <w:t>,</w:t>
+      </w:r>
+      <w:r>
+        <w:t xml:space="preserve"> SurfEasy Inc.,</w:t>
+      </w:r>
+      <w:r>
+        <w:rPr>
+          <w:b/>
+        </w:rPr>
+        <w:t xml:space="preserve"> </w:t>
+      </w:r>
+      <w:r>
+        <w:t>Toronto,</w:t>
+      </w:r>
+      <w:r>
+        <w:t xml:space="preserve"> ON</w:t>
       </w:r>
       <w:r>
         <w:tab/>
@@ -787,9 +1020,9 @@
       <w:r>
         <w:rPr>
           <w:b/>
-          <w:color w:val="134138" w:themeColor="accent5"/>
-        </w:rPr>
-        <w:t>Feb. 2016 – Mar. 2016</w:t>
+          <w:color w:val="406CAD" w:themeColor="accent2" w:themeShade="BF"/>
+        </w:rPr>
+        <w:t>Jan. 2016 – Apr. 2016</w:t>
       </w:r>
     </w:p>
     <w:p>
@@ -797,131 +1030,30 @@
         <w:pStyle w:val="ListParagraph"/>
         <w:numPr>
           <w:ilvl w:val="1"/>
-          <w:numId w:val="12"/>
+          <w:numId w:val="11"/>
         </w:numPr>
         <w:spacing w:after="40"/>
-        <w:rPr>
-          <w:b/>
-          <w:color w:val="134138" w:themeColor="accent2"/>
-        </w:rPr>
-      </w:pPr>
-      <w:r>
-        <w:rPr>
-          <w:color w:val="000000" w:themeColor="text1"/>
-        </w:rPr>
-        <w:t>Developed an Advanced Message Queuing Protocol (</w:t>
-      </w:r>
-      <w:r>
-        <w:rPr>
-          <w:b/>
-          <w:color w:val="134138" w:themeColor="accent5"/>
-        </w:rPr>
-        <w:t>AMQP</w:t>
-      </w:r>
-      <w:r>
-        <w:rPr>
-          <w:color w:val="000000" w:themeColor="text1"/>
-        </w:rPr>
-        <w:t xml:space="preserve">) subscriber with JSON parser in </w:t>
-      </w:r>
-      <w:r>
-        <w:rPr>
-          <w:b/>
-          <w:color w:val="134138" w:themeColor="accent5"/>
-        </w:rPr>
-        <w:t>C</w:t>
-      </w:r>
-      <w:r>
-        <w:rPr>
-          <w:color w:val="000000" w:themeColor="text1"/>
-        </w:rPr>
-        <w:t xml:space="preserve"> for use in </w:t>
-      </w:r>
-      <w:r>
-        <w:rPr>
-          <w:b/>
-          <w:color w:val="134138" w:themeColor="accent5"/>
-        </w:rPr>
-        <w:t xml:space="preserve">embedded systems </w:t>
-      </w:r>
-      <w:r>
-        <w:rPr>
-          <w:color w:val="000000" w:themeColor="text1"/>
-        </w:rPr>
-        <w:t>of the Internet of Things</w:t>
-      </w:r>
-    </w:p>
-    <w:p>
-      <w:pPr>
-        <w:shd w:val="clear" w:color="auto" w:fill="D4E8E4" w:themeFill="background2"/>
-        <w:spacing w:after="40"/>
-        <w:rPr>
-          <w:b/>
-          <w:color w:val="134138" w:themeColor="accent5"/>
-        </w:rPr>
-      </w:pPr>
-      <w:r>
-        <w:rPr>
-          <w:b/>
-          <w:color w:val="134138" w:themeColor="accent5"/>
-        </w:rPr>
-        <w:t xml:space="preserve">  Personal Projects:</w:t>
-      </w:r>
-    </w:p>
-    <w:p>
-      <w:pPr>
-        <w:pStyle w:val="ListParagraph"/>
-        <w:numPr>
-          <w:ilvl w:val="0"/>
-          <w:numId w:val="2"/>
-        </w:numPr>
-        <w:tabs>
-          <w:tab w:val="right" w:pos="9781"/>
-        </w:tabs>
-        <w:rPr>
-          <w:b/>
-          <w:color w:val="134138" w:themeColor="accent2"/>
-        </w:rPr>
-      </w:pPr>
-      <w:r>
-        <w:rPr>
-          <w:b/>
-          <w:color w:val="134138" w:themeColor="accent5"/>
-        </w:rPr>
-        <w:t>Optimizing the Angle at which to Hold an Umbrella,</w:t>
-      </w:r>
-      <w:r>
-        <w:t xml:space="preserve"> </w:t>
-      </w:r>
-      <w:r>
-        <w:tab/>
-      </w:r>
-      <w:r>
-        <w:rPr>
-          <w:b/>
-          <w:color w:val="134138" w:themeColor="accent5"/>
-        </w:rPr>
-        <w:t>Dec. 2014 – Mar. 2015</w:t>
-      </w:r>
-    </w:p>
-    <w:p>
-      <w:pPr>
-        <w:pStyle w:val="ListParagraph"/>
-        <w:tabs>
-          <w:tab w:val="right" w:pos="9781"/>
-        </w:tabs>
-        <w:ind w:left="360"/>
-        <w:rPr>
-          <w:b/>
-          <w:color w:val="134138" w:themeColor="accent2"/>
-        </w:rPr>
-      </w:pPr>
-      <w:r>
-        <w:t xml:space="preserve"> International Baccalaureate (IB) Mathematics Standard Level</w:t>
-      </w:r>
-      <w:r>
-        <w:tab/>
-        <w:t xml:space="preserve"> </w:t>
+      </w:pPr>
+      <w:r>
+        <w:t>Independently l</w:t>
+      </w:r>
+      <w:r>
+        <w:t xml:space="preserve">earned JavaScript and </w:t>
+      </w:r>
+      <w:r>
+        <w:t xml:space="preserve">its utility, </w:t>
+      </w:r>
+      <w:r>
+        <w:t>CasperJS</w:t>
+      </w:r>
+      <w:r>
+        <w:t>,</w:t>
+      </w:r>
+      <w:r>
+        <w:t xml:space="preserve"> to develop automation code </w:t>
+      </w:r>
+      <w:r>
+        <w:t>for Jenkins</w:t>
       </w:r>
     </w:p>
     <w:p>
@@ -929,201 +1061,38 @@
         <w:pStyle w:val="ListParagraph"/>
         <w:numPr>
           <w:ilvl w:val="1"/>
-          <w:numId w:val="13"/>
-        </w:numPr>
-        <w:autoSpaceDE w:val="0"/>
-        <w:autoSpaceDN w:val="0"/>
-        <w:adjustRightInd w:val="0"/>
-        <w:jc w:val="both"/>
-        <w:rPr>
-          <w:rFonts w:cs="Arial"/>
-          <w:color w:val="134138" w:themeColor="accent2"/>
-          <w:lang w:eastAsia="en-CA"/>
-        </w:rPr>
-      </w:pPr>
-      <w:r>
-        <w:rPr>
-          <w:rFonts w:cs="Arial"/>
-          <w:color w:val="000000" w:themeColor="text1"/>
-          <w:lang w:eastAsia="en-CA"/>
-        </w:rPr>
-        <w:t>Creatively incorporated topics learned in the course such as calculus, vectors, and trigonometry</w:t>
-      </w:r>
-      <w:r>
-        <w:rPr>
-          <w:rFonts w:cs="Arial"/>
-          <w:color w:val="134138" w:themeColor="accent2"/>
-          <w:lang w:eastAsia="en-CA"/>
-        </w:rPr>
-        <w:t xml:space="preserve"> </w:t>
-      </w:r>
-    </w:p>
-    <w:p>
-      <w:pPr>
-        <w:pStyle w:val="ListParagraph"/>
-        <w:numPr>
-          <w:ilvl w:val="1"/>
-          <w:numId w:val="13"/>
-        </w:numPr>
-        <w:autoSpaceDE w:val="0"/>
-        <w:autoSpaceDN w:val="0"/>
-        <w:adjustRightInd w:val="0"/>
-        <w:jc w:val="both"/>
-        <w:rPr>
-          <w:rFonts w:cs="Arial"/>
-          <w:color w:val="134138" w:themeColor="accent2"/>
-          <w:lang w:eastAsia="en-CA"/>
-        </w:rPr>
-      </w:pPr>
-      <w:r>
-        <w:rPr>
-          <w:rFonts w:cs="Arial"/>
-          <w:color w:val="000000" w:themeColor="text1"/>
-          <w:lang w:eastAsia="en-CA"/>
-        </w:rPr>
-        <w:t>Achieved a grade of 7, the highest possible grade for this assessment</w:t>
-      </w:r>
-    </w:p>
-    <w:p>
-      <w:pPr>
-        <w:shd w:val="clear" w:color="auto" w:fill="D4E8E4" w:themeFill="background2"/>
-        <w:spacing w:after="40"/>
-        <w:rPr>
-          <w:b/>
-          <w:color w:val="134138" w:themeColor="accent5"/>
-        </w:rPr>
-      </w:pPr>
-      <w:r>
-        <w:rPr>
-          <w:b/>
-          <w:color w:val="134138" w:themeColor="accent5"/>
-          <w:shd w:val="clear" w:color="auto" w:fill="D4E8E4" w:themeFill="background2"/>
-        </w:rPr>
-        <w:t xml:space="preserve">  Awards, Accomplishments, and Scholarships:</w:t>
-      </w:r>
-    </w:p>
-    <w:p>
-      <w:pPr>
-        <w:pStyle w:val="ListParagraph"/>
-        <w:numPr>
-          <w:ilvl w:val="0"/>
-          <w:numId w:val="2"/>
+          <w:numId w:val="11"/>
         </w:numPr>
         <w:spacing w:after="40"/>
         <w:rPr>
-          <w:color w:val="134138" w:themeColor="accent2"/>
-        </w:rPr>
-      </w:pPr>
-      <w:r>
-        <w:t>Final</w:t>
-      </w:r>
-      <w:r>
-        <w:rPr>
-          <w:rFonts w:cs="Arial"/>
-          <w:color w:val="000000"/>
-          <w:lang w:eastAsia="en-CA"/>
-        </w:rPr>
-        <w:t xml:space="preserve"> IB exam score of 42/45, ranking </w:t>
-      </w:r>
-      <w:r>
-        <w:rPr>
-          <w:rFonts w:cs="Arial"/>
-          <w:lang w:eastAsia="en-CA"/>
-        </w:rPr>
-        <w:t xml:space="preserve">among </w:t>
-      </w:r>
-      <w:r>
-        <w:rPr>
-          <w:rFonts w:cs="Arial"/>
-          <w:b/>
-          <w:color w:val="134138" w:themeColor="accent5"/>
-          <w:lang w:eastAsia="en-CA"/>
-        </w:rPr>
-        <w:t xml:space="preserve">top 3% </w:t>
-      </w:r>
-      <w:r>
-        <w:rPr>
-          <w:rFonts w:cs="Arial"/>
-          <w:lang w:eastAsia="en-CA"/>
-        </w:rPr>
-        <w:t>of IB students globally</w:t>
-      </w:r>
-    </w:p>
-    <w:p>
-      <w:pPr>
-        <w:pStyle w:val="ListParagraph"/>
-        <w:numPr>
-          <w:ilvl w:val="0"/>
-          <w:numId w:val="2"/>
-        </w:numPr>
-        <w:spacing w:after="40"/>
-        <w:rPr>
-          <w:color w:val="134138" w:themeColor="accent2"/>
-        </w:rPr>
-      </w:pPr>
-      <w:r>
-        <w:rPr>
-          <w:rFonts w:cs="Arial"/>
-          <w:lang w:eastAsia="en-CA"/>
-        </w:rPr>
-        <w:t xml:space="preserve">Received a President’s Scholarship of Distinction from the University </w:t>
-      </w:r>
-      <w:r>
-        <w:rPr>
-          <w:rFonts w:cs="Arial"/>
-          <w:color w:val="000000"/>
-          <w:lang w:eastAsia="en-CA"/>
-        </w:rPr>
-        <w:t>of Waterloo, Waterloo, Ontario</w:t>
-      </w:r>
-    </w:p>
-    <w:p>
-      <w:pPr>
-        <w:pStyle w:val="ListParagraph"/>
-        <w:numPr>
-          <w:ilvl w:val="0"/>
-          <w:numId w:val="2"/>
-        </w:numPr>
-        <w:rPr>
-          <w:color w:val="134138" w:themeColor="accent2"/>
-        </w:rPr>
-      </w:pPr>
-      <w:r>
-        <w:rPr>
-          <w:color w:val="000000" w:themeColor="text1"/>
-        </w:rPr>
-        <w:t xml:space="preserve">Received a Richmond Alumni Association Scholarship from Richmond High School, Richmond, </w:t>
-      </w:r>
-      <w:proofErr w:type="gramStart"/>
-      <w:r>
-        <w:rPr>
-          <w:color w:val="000000" w:themeColor="text1"/>
-        </w:rPr>
-        <w:t>B.C</w:t>
-      </w:r>
-      <w:proofErr w:type="gramEnd"/>
-      <w:r>
-        <w:rPr>
-          <w:color w:val="000000" w:themeColor="text1"/>
-        </w:rPr>
-        <w:t>.</w:t>
-      </w:r>
-    </w:p>
-    <w:p>
-      <w:pPr>
-        <w:shd w:val="clear" w:color="auto" w:fill="D4E8E4" w:themeFill="background2"/>
-        <w:spacing w:after="40"/>
-        <w:rPr>
-          <w:b/>
-          <w:color w:val="134138" w:themeColor="accent5"/>
-        </w:rPr>
-      </w:pPr>
-      <w:r>
-        <w:rPr>
-          <w:b/>
-          <w:color w:val="134138" w:themeColor="accent5"/>
-        </w:rPr>
-        <w:t xml:space="preserve">  Volunteering Experience and Other Activities:</w:t>
+          <w:b/>
+        </w:rPr>
+      </w:pPr>
+      <w:r>
+        <w:t xml:space="preserve">Developed </w:t>
+      </w:r>
+      <w:r>
+        <w:rPr>
+          <w:b/>
+          <w:color w:val="406CAD" w:themeColor="accent2" w:themeShade="BF"/>
+        </w:rPr>
+        <w:t>batch</w:t>
+      </w:r>
+      <w:r>
+        <w:t xml:space="preserve"> and</w:t>
+      </w:r>
+      <w:r>
+        <w:rPr>
+          <w:b/>
+          <w:color w:val="406CAD" w:themeColor="accent2" w:themeShade="BF"/>
+        </w:rPr>
+        <w:t xml:space="preserve"> shell </w:t>
+      </w:r>
+      <w:r>
+        <w:t>scripts</w:t>
+      </w:r>
+      <w:r>
+        <w:t xml:space="preserve"> outside of work hours to improve efficiency in manual testing</w:t>
       </w:r>
     </w:p>
     <w:p>
@@ -1139,35 +1108,211 @@
         <w:spacing w:after="40"/>
         <w:rPr>
           <w:b/>
-          <w:color w:val="134138" w:themeColor="accent5"/>
-        </w:rPr>
-      </w:pPr>
-      <w:r>
-        <w:rPr>
-          <w:b/>
-          <w:color w:val="134138" w:themeColor="accent5"/>
-        </w:rPr>
-        <w:t>Engineering Councillor,</w:t>
-      </w:r>
-      <w:r>
-        <w:rPr>
-          <w:color w:val="134138" w:themeColor="accent5"/>
-        </w:rPr>
-        <w:t xml:space="preserve">  </w:t>
-      </w:r>
-      <w:r>
-        <w:t xml:space="preserve">University of Waterloo Federation of Students </w:t>
+        </w:rPr>
+      </w:pPr>
+      <w:r>
+        <w:rPr>
+          <w:b/>
+          <w:color w:val="406CAD" w:themeColor="accent2" w:themeShade="BF"/>
+        </w:rPr>
+        <w:t>Software</w:t>
+      </w:r>
+      <w:r>
+        <w:rPr>
+          <w:b/>
+          <w:color w:val="406CAD" w:themeColor="accent2" w:themeShade="BF"/>
+        </w:rPr>
+        <w:t xml:space="preserve"> Developer</w:t>
+      </w:r>
+      <w:r>
+        <w:rPr>
+          <w:b/>
+        </w:rPr>
+        <w:t xml:space="preserve">, </w:t>
+      </w:r>
+      <w:r>
+        <w:t>Sparhawk Software, Vancouver</w:t>
+      </w:r>
+      <w:r>
+        <w:t>, BC</w:t>
+      </w:r>
+      <w:r>
+        <w:t xml:space="preserve"> (remote) </w:t>
       </w:r>
       <w:r>
         <w:tab/>
-        <w:t xml:space="preserve"> </w:t>
-      </w:r>
-      <w:r>
-        <w:rPr>
-          <w:b/>
-          <w:color w:val="134138" w:themeColor="accent5"/>
-        </w:rPr>
-        <w:t>May 2016 – Present</w:t>
+      </w:r>
+      <w:r>
+        <w:rPr>
+          <w:b/>
+          <w:color w:val="406CAD" w:themeColor="accent2" w:themeShade="BF"/>
+        </w:rPr>
+        <w:t>Feb. 2016 – Mar. 2016</w:t>
+      </w:r>
+    </w:p>
+    <w:p>
+      <w:pPr>
+        <w:pStyle w:val="ListParagraph"/>
+        <w:numPr>
+          <w:ilvl w:val="1"/>
+          <w:numId w:val="12"/>
+        </w:numPr>
+        <w:spacing w:after="240"/>
+        <w:rPr>
+          <w:b/>
+        </w:rPr>
+      </w:pPr>
+      <w:r>
+        <w:rPr>
+          <w:noProof/>
+          <w:color w:val="FFFFFF" w:themeColor="background1"/>
+          <w:sz w:val="40"/>
+          <w:szCs w:val="40"/>
+        </w:rPr>
+        <mc:AlternateContent>
+          <mc:Choice Requires="wps">
+            <w:drawing>
+              <wp:anchor distT="0" distB="0" distL="114300" distR="114300" simplePos="0" relativeHeight="251665408" behindDoc="1" locked="0" layoutInCell="1" allowOverlap="1" wp14:anchorId="2F115A1A" wp14:editId="47BA5C28">
+                <wp:simplePos x="0" y="0"/>
+                <wp:positionH relativeFrom="column">
+                  <wp:posOffset>0</wp:posOffset>
+                </wp:positionH>
+                <wp:positionV relativeFrom="paragraph">
+                  <wp:posOffset>511175</wp:posOffset>
+                </wp:positionV>
+                <wp:extent cx="6857365" cy="203200"/>
+                <wp:effectExtent l="0" t="0" r="635" b="6350"/>
+                <wp:wrapNone/>
+                <wp:docPr id="4" name="Rounded Rectangle 4"/>
+                <wp:cNvGraphicFramePr/>
+                <a:graphic xmlns:a="http://schemas.openxmlformats.org/drawingml/2006/main">
+                  <a:graphicData uri="http://schemas.microsoft.com/office/word/2010/wordprocessingShape">
+                    <wps:wsp>
+                      <wps:cNvSpPr/>
+                      <wps:spPr>
+                        <a:xfrm>
+                          <a:off x="0" y="0"/>
+                          <a:ext cx="6857365" cy="203200"/>
+                        </a:xfrm>
+                        <a:prstGeom prst="roundRect">
+                          <a:avLst>
+                            <a:gd name="adj" fmla="val 19156"/>
+                          </a:avLst>
+                        </a:prstGeom>
+                        <a:solidFill>
+                          <a:schemeClr val="accent2"/>
+                        </a:solidFill>
+                        <a:ln>
+                          <a:noFill/>
+                        </a:ln>
+                      </wps:spPr>
+                      <wps:style>
+                        <a:lnRef idx="2">
+                          <a:schemeClr val="accent1">
+                            <a:shade val="50000"/>
+                          </a:schemeClr>
+                        </a:lnRef>
+                        <a:fillRef idx="1">
+                          <a:schemeClr val="accent1"/>
+                        </a:fillRef>
+                        <a:effectRef idx="0">
+                          <a:schemeClr val="accent1"/>
+                        </a:effectRef>
+                        <a:fontRef idx="minor">
+                          <a:schemeClr val="lt1"/>
+                        </a:fontRef>
+                      </wps:style>
+                      <wps:bodyPr rot="0" spcFirstLastPara="0" vertOverflow="overflow" horzOverflow="overflow" vert="horz" wrap="square" lIns="91440" tIns="45720" rIns="91440" bIns="45720" numCol="1" spcCol="0" rtlCol="0" fromWordArt="0" anchor="ctr" anchorCtr="0" forceAA="0" compatLnSpc="1">
+                        <a:prstTxWarp prst="textNoShape">
+                          <a:avLst/>
+                        </a:prstTxWarp>
+                        <a:noAutofit/>
+                      </wps:bodyPr>
+                    </wps:wsp>
+                  </a:graphicData>
+                </a:graphic>
+                <wp14:sizeRelH relativeFrom="margin">
+                  <wp14:pctWidth>0</wp14:pctWidth>
+                </wp14:sizeRelH>
+                <wp14:sizeRelV relativeFrom="margin">
+                  <wp14:pctHeight>0</wp14:pctHeight>
+                </wp14:sizeRelV>
+              </wp:anchor>
+            </w:drawing>
+          </mc:Choice>
+          <mc:Fallback>
+            <w:pict>
+              <v:roundrect w14:anchorId="5B1D2EF4" id="Rounded Rectangle 4" o:spid="_x0000_s1026" style="position:absolute;margin-left:0;margin-top:40.25pt;width:539.95pt;height:16pt;z-index:-251651072;visibility:visible;mso-wrap-style:square;mso-width-percent:0;mso-height-percent:0;mso-wrap-distance-left:9pt;mso-wrap-distance-top:0;mso-wrap-distance-right:9pt;mso-wrap-distance-bottom:0;mso-position-horizontal:absolute;mso-position-horizontal-relative:text;mso-position-vertical:absolute;mso-position-vertical-relative:text;mso-width-percent:0;mso-height-percent:0;mso-width-relative:margin;mso-height-relative:margin;v-text-anchor:middle" arcsize="12555f" o:gfxdata="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" fillcolor="#7397cb [3205]" stroked="f" strokeweight="1pt">
+                <v:stroke joinstyle="miter"/>
+              </v:roundrect>
+            </w:pict>
+          </mc:Fallback>
+        </mc:AlternateContent>
+      </w:r>
+      <w:r>
+        <w:t xml:space="preserve">Developed an Advanced Message Queuing Protocol (AMQP) subscriber with JSON parser in C for use in embedded systems </w:t>
+      </w:r>
+      <w:r>
+        <w:t>for</w:t>
+      </w:r>
+      <w:r>
+        <w:t xml:space="preserve"> the</w:t>
+      </w:r>
+      <w:r>
+        <w:t xml:space="preserve"> Internet of Things</w:t>
+      </w:r>
+    </w:p>
+    <w:p>
+      <w:pPr>
+        <w:spacing w:after="40"/>
+        <w:ind w:firstLine="57"/>
+        <w:jc w:val="center"/>
+        <w:rPr>
+          <w:b/>
+          <w:color w:val="FFFFFF" w:themeColor="background1"/>
+        </w:rPr>
+      </w:pPr>
+      <w:r>
+        <w:rPr>
+          <w:b/>
+          <w:color w:val="FFFFFF" w:themeColor="background1"/>
+        </w:rPr>
+        <w:t>PERSONAL PROJECTS</w:t>
+      </w:r>
+    </w:p>
+    <w:p>
+      <w:pPr>
+        <w:pStyle w:val="ListParagraph"/>
+        <w:numPr>
+          <w:ilvl w:val="0"/>
+          <w:numId w:val="2"/>
+        </w:numPr>
+        <w:tabs>
+          <w:tab w:val="right" w:pos="9781"/>
+        </w:tabs>
+        <w:rPr>
+          <w:b/>
+        </w:rPr>
+      </w:pPr>
+      <w:r>
+        <w:rPr>
+          <w:b/>
+          <w:color w:val="406CAD" w:themeColor="accent2" w:themeShade="BF"/>
+        </w:rPr>
+        <w:t>Personal Website</w:t>
+      </w:r>
+      <w:r>
+        <w:rPr>
+          <w:b/>
+        </w:rPr>
+        <w:tab/>
+      </w:r>
+      <w:r>
+        <w:rPr>
+          <w:b/>
+          <w:color w:val="406CAD" w:themeColor="accent2" w:themeShade="BF"/>
+        </w:rPr>
+        <w:t>Apr. 2016 – Present</w:t>
       </w:r>
     </w:p>
     <w:p>
@@ -1177,14 +1322,331 @@
           <w:ilvl w:val="1"/>
           <w:numId w:val="2"/>
         </w:numPr>
+        <w:tabs>
+          <w:tab w:val="right" w:pos="9781"/>
+        </w:tabs>
+      </w:pPr>
+      <w:r>
+        <w:t xml:space="preserve">Refactored website to use Sass and Liquid templating rather than </w:t>
+      </w:r>
+      <w:r>
+        <w:t xml:space="preserve">basic </w:t>
+      </w:r>
+      <w:r>
+        <w:t xml:space="preserve">CSS3/HTML5 </w:t>
+      </w:r>
+      <w:r>
+        <w:t>as used originally</w:t>
+      </w:r>
+    </w:p>
+    <w:p>
+      <w:pPr>
+        <w:pStyle w:val="ListParagraph"/>
+        <w:numPr>
+          <w:ilvl w:val="1"/>
+          <w:numId w:val="2"/>
+        </w:numPr>
+        <w:tabs>
+          <w:tab w:val="right" w:pos="9781"/>
+        </w:tabs>
+      </w:pPr>
+      <w:r>
+        <w:t>Designed and created</w:t>
+      </w:r>
+      <w:r>
+        <w:t xml:space="preserve"> all image assets through </w:t>
+      </w:r>
+      <w:r>
+        <w:t>GIMP</w:t>
+      </w:r>
+    </w:p>
+    <w:p>
+      <w:pPr>
+        <w:pStyle w:val="ListParagraph"/>
+        <w:numPr>
+          <w:ilvl w:val="1"/>
+          <w:numId w:val="2"/>
+        </w:numPr>
+        <w:tabs>
+          <w:tab w:val="right" w:pos="9781"/>
+        </w:tabs>
+        <w:rPr>
+          <w:b/>
+        </w:rPr>
+      </w:pPr>
+      <w:r>
+        <w:t xml:space="preserve">Ensured website followed </w:t>
+      </w:r>
+      <w:r>
+        <w:rPr>
+          <w:b/>
+          <w:color w:val="406CAD" w:themeColor="accent2" w:themeShade="BF"/>
+        </w:rPr>
+        <w:t>semantic HTML</w:t>
+      </w:r>
+      <w:r>
+        <w:rPr>
+          <w:color w:val="406CAD" w:themeColor="accent2" w:themeShade="BF"/>
+        </w:rPr>
+        <w:t xml:space="preserve"> </w:t>
+      </w:r>
+      <w:r>
+        <w:t>principles</w:t>
+      </w:r>
+      <w:r>
+        <w:t xml:space="preserve"> and featured a fully</w:t>
+      </w:r>
+      <w:r>
+        <w:rPr>
+          <w:b/>
+        </w:rPr>
+        <w:t xml:space="preserve"> </w:t>
+      </w:r>
+      <w:r>
+        <w:rPr>
+          <w:b/>
+          <w:color w:val="406CAD" w:themeColor="accent2" w:themeShade="BF"/>
+        </w:rPr>
+        <w:t>responsive UI</w:t>
+      </w:r>
+    </w:p>
+    <w:p>
+      <w:pPr>
+        <w:pStyle w:val="ListParagraph"/>
+        <w:numPr>
+          <w:ilvl w:val="1"/>
+          <w:numId w:val="2"/>
+        </w:numPr>
+        <w:tabs>
+          <w:tab w:val="right" w:pos="9781"/>
+        </w:tabs>
+      </w:pPr>
+      <w:r>
+        <w:t xml:space="preserve">Created </w:t>
+      </w:r>
+      <w:r>
+        <w:t xml:space="preserve">JavaScript </w:t>
+      </w:r>
+      <w:r>
+        <w:t xml:space="preserve">tools to solve simple </w:t>
+      </w:r>
+      <w:r>
+        <w:t>discrete math problems with full steps</w:t>
+      </w:r>
+    </w:p>
+    <w:p>
+      <w:pPr>
+        <w:pStyle w:val="ListParagraph"/>
+        <w:numPr>
+          <w:ilvl w:val="0"/>
+          <w:numId w:val="2"/>
+        </w:numPr>
+        <w:tabs>
+          <w:tab w:val="right" w:pos="9781"/>
+        </w:tabs>
+        <w:rPr>
+          <w:b/>
+        </w:rPr>
+      </w:pPr>
+      <w:r>
+        <w:rPr>
+          <w:b/>
+          <w:color w:val="406CAD" w:themeColor="accent2" w:themeShade="BF"/>
+        </w:rPr>
+        <w:t xml:space="preserve">Optimizing the Angle </w:t>
+      </w:r>
+      <w:r>
+        <w:rPr>
+          <w:b/>
+          <w:color w:val="406CAD" w:themeColor="accent2" w:themeShade="BF"/>
+        </w:rPr>
+        <w:t xml:space="preserve">to </w:t>
+      </w:r>
+      <w:r>
+        <w:rPr>
+          <w:b/>
+          <w:color w:val="406CAD" w:themeColor="accent2" w:themeShade="BF"/>
+        </w:rPr>
+        <w:t>Hold an Umbrella</w:t>
+      </w:r>
+      <w:r>
+        <w:rPr>
+          <w:b/>
+        </w:rPr>
+        <w:t>,</w:t>
+      </w:r>
+      <w:r>
+        <w:t xml:space="preserve"> IB Mathematics Standard Level</w:t>
+      </w:r>
+      <w:r>
+        <w:tab/>
+      </w:r>
+      <w:r>
+        <w:rPr>
+          <w:b/>
+          <w:color w:val="406CAD" w:themeColor="accent2" w:themeShade="BF"/>
+        </w:rPr>
+        <w:t>Dec. 2014 – Mar. 2015</w:t>
+      </w:r>
+    </w:p>
+    <w:p>
+      <w:pPr>
+        <w:pStyle w:val="ListParagraph"/>
+        <w:numPr>
+          <w:ilvl w:val="1"/>
+          <w:numId w:val="2"/>
+        </w:numPr>
+        <w:tabs>
+          <w:tab w:val="right" w:pos="9781"/>
+        </w:tabs>
+        <w:spacing w:after="240"/>
+        <w:rPr>
+          <w:b/>
+        </w:rPr>
+      </w:pPr>
+      <w:r>
+        <w:rPr>
+          <w:noProof/>
+          <w:color w:val="FFFFFF" w:themeColor="background1"/>
+          <w:sz w:val="40"/>
+          <w:szCs w:val="40"/>
+        </w:rPr>
+        <mc:AlternateContent>
+          <mc:Choice Requires="wps">
+            <w:drawing>
+              <wp:anchor distT="0" distB="0" distL="114300" distR="114300" simplePos="0" relativeHeight="251667456" behindDoc="1" locked="0" layoutInCell="1" allowOverlap="1" wp14:anchorId="204BB4DA" wp14:editId="1365C0F3">
+                <wp:simplePos x="0" y="0"/>
+                <wp:positionH relativeFrom="column">
+                  <wp:posOffset>3810</wp:posOffset>
+                </wp:positionH>
+                <wp:positionV relativeFrom="paragraph">
+                  <wp:posOffset>326490</wp:posOffset>
+                </wp:positionV>
+                <wp:extent cx="6857398" cy="203703"/>
+                <wp:effectExtent l="0" t="0" r="635" b="6350"/>
+                <wp:wrapNone/>
+                <wp:docPr id="5" name="Rounded Rectangle 5"/>
+                <wp:cNvGraphicFramePr/>
+                <a:graphic xmlns:a="http://schemas.openxmlformats.org/drawingml/2006/main">
+                  <a:graphicData uri="http://schemas.microsoft.com/office/word/2010/wordprocessingShape">
+                    <wps:wsp>
+                      <wps:cNvSpPr/>
+                      <wps:spPr>
+                        <a:xfrm>
+                          <a:off x="0" y="0"/>
+                          <a:ext cx="6857398" cy="203703"/>
+                        </a:xfrm>
+                        <a:prstGeom prst="roundRect">
+                          <a:avLst>
+                            <a:gd name="adj" fmla="val 19156"/>
+                          </a:avLst>
+                        </a:prstGeom>
+                        <a:solidFill>
+                          <a:schemeClr val="accent2"/>
+                        </a:solidFill>
+                        <a:ln>
+                          <a:noFill/>
+                        </a:ln>
+                      </wps:spPr>
+                      <wps:style>
+                        <a:lnRef idx="2">
+                          <a:schemeClr val="accent1">
+                            <a:shade val="50000"/>
+                          </a:schemeClr>
+                        </a:lnRef>
+                        <a:fillRef idx="1">
+                          <a:schemeClr val="accent1"/>
+                        </a:fillRef>
+                        <a:effectRef idx="0">
+                          <a:schemeClr val="accent1"/>
+                        </a:effectRef>
+                        <a:fontRef idx="minor">
+                          <a:schemeClr val="lt1"/>
+                        </a:fontRef>
+                      </wps:style>
+                      <wps:bodyPr rot="0" spcFirstLastPara="0" vertOverflow="overflow" horzOverflow="overflow" vert="horz" wrap="square" lIns="91440" tIns="45720" rIns="91440" bIns="45720" numCol="1" spcCol="0" rtlCol="0" fromWordArt="0" anchor="ctr" anchorCtr="0" forceAA="0" compatLnSpc="1">
+                        <a:prstTxWarp prst="textNoShape">
+                          <a:avLst/>
+                        </a:prstTxWarp>
+                        <a:noAutofit/>
+                      </wps:bodyPr>
+                    </wps:wsp>
+                  </a:graphicData>
+                </a:graphic>
+                <wp14:sizeRelH relativeFrom="margin">
+                  <wp14:pctWidth>0</wp14:pctWidth>
+                </wp14:sizeRelH>
+                <wp14:sizeRelV relativeFrom="margin">
+                  <wp14:pctHeight>0</wp14:pctHeight>
+                </wp14:sizeRelV>
+              </wp:anchor>
+            </w:drawing>
+          </mc:Choice>
+          <mc:Fallback>
+            <w:pict>
+              <v:roundrect w14:anchorId="5EAA3A1E" id="Rounded Rectangle 5" o:spid="_x0000_s1026" style="position:absolute;margin-left:.3pt;margin-top:25.7pt;width:539.95pt;height:16.05pt;z-index:-251649024;visibility:visible;mso-wrap-style:square;mso-width-percent:0;mso-height-percent:0;mso-wrap-distance-left:9pt;mso-wrap-distance-top:0;mso-wrap-distance-right:9pt;mso-wrap-distance-bottom:0;mso-position-horizontal:absolute;mso-position-horizontal-relative:text;mso-position-vertical:absolute;mso-position-vertical-relative:text;mso-width-percent:0;mso-height-percent:0;mso-width-relative:margin;mso-height-relative:margin;v-text-anchor:middle" arcsize="12555f" o:gfxdata="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" fillcolor="#7397cb [3205]" stroked="f" strokeweight="1pt">
+                <v:stroke joinstyle="miter"/>
+              </v:roundrect>
+            </w:pict>
+          </mc:Fallback>
+        </mc:AlternateContent>
+      </w:r>
+      <w:r>
+        <w:rPr>
+          <w:rFonts w:cs="Arial"/>
+          <w:lang w:eastAsia="en-CA"/>
+        </w:rPr>
+        <w:t xml:space="preserve">Creatively incorporated topics learned in the course such as calculus, vectors, and trigonometry </w:t>
+      </w:r>
+    </w:p>
+    <w:p>
+      <w:pPr>
+        <w:tabs>
+          <w:tab w:val="left" w:pos="3830"/>
+          <w:tab w:val="center" w:pos="5428"/>
+          <w:tab w:val="left" w:pos="7087"/>
+        </w:tabs>
         <w:spacing w:after="40"/>
-        <w:rPr>
-          <w:b/>
-          <w:color w:val="134138" w:themeColor="accent5"/>
-        </w:rPr>
-      </w:pPr>
-      <w:r>
-        <w:t>Ran a successful election campaign against other councillor candidates</w:t>
+        <w:ind w:firstLine="57"/>
+        <w:rPr>
+          <w:b/>
+          <w:color w:val="FFFFFF" w:themeColor="background1"/>
+        </w:rPr>
+      </w:pPr>
+      <w:r>
+        <w:rPr>
+          <w:b/>
+          <w:color w:val="FFFFFF" w:themeColor="background1"/>
+        </w:rPr>
+        <w:tab/>
+      </w:r>
+      <w:r>
+        <w:rPr>
+          <w:b/>
+          <w:color w:val="FFFFFF" w:themeColor="background1"/>
+        </w:rPr>
+        <w:tab/>
+      </w:r>
+      <w:r>
+        <w:rPr>
+          <w:b/>
+          <w:color w:val="FFFFFF" w:themeColor="background1"/>
+        </w:rPr>
+        <w:t>LEADERSHIP</w:t>
+      </w:r>
+      <w:r>
+        <w:rPr>
+          <w:b/>
+          <w:color w:val="FFFFFF" w:themeColor="background1"/>
+        </w:rPr>
+        <w:t xml:space="preserve"> EXPERIENCE</w:t>
+      </w:r>
+      <w:r>
+        <w:rPr>
+          <w:b/>
+          <w:color w:val="FFFFFF" w:themeColor="background1"/>
+        </w:rPr>
+        <w:tab/>
       </w:r>
     </w:p>
     <w:p>
@@ -1199,24 +1661,24 @@
         </w:tabs>
         <w:spacing w:after="40"/>
         <w:rPr>
-          <w:color w:val="134138" w:themeColor="accent5"/>
-        </w:rPr>
-      </w:pPr>
-      <w:r>
-        <w:rPr>
-          <w:b/>
-          <w:color w:val="134138" w:themeColor="accent5"/>
-        </w:rPr>
-        <w:t>Japanese Tutor,</w:t>
-      </w:r>
-      <w:r>
-        <w:rPr>
-          <w:color w:val="134138" w:themeColor="accent5"/>
-        </w:rPr>
-        <w:t xml:space="preserve"> </w:t>
-      </w:r>
-      <w:r>
-        <w:t xml:space="preserve">University of Waterloo Culture and Exchange Club </w:t>
+          <w:b/>
+        </w:rPr>
+      </w:pPr>
+      <w:r>
+        <w:rPr>
+          <w:b/>
+          <w:color w:val="406CAD" w:themeColor="accent2" w:themeShade="BF"/>
+        </w:rPr>
+        <w:t>Engineering Councillor</w:t>
+      </w:r>
+      <w:r>
+        <w:rPr>
+          <w:b/>
+        </w:rPr>
+        <w:t>,</w:t>
+      </w:r>
+      <w:r>
+        <w:t xml:space="preserve">  University of Waterloo Federation of Students </w:t>
       </w:r>
       <w:r>
         <w:tab/>
@@ -1225,9 +1687,9 @@
       <w:r>
         <w:rPr>
           <w:b/>
-          <w:color w:val="134138" w:themeColor="accent5"/>
-        </w:rPr>
-        <w:t xml:space="preserve">Sep. 2015 – Present </w:t>
+          <w:color w:val="406CAD" w:themeColor="accent2" w:themeShade="BF"/>
+        </w:rPr>
+        <w:t>May 2016 – Present</w:t>
       </w:r>
     </w:p>
     <w:p>
@@ -1239,11 +1701,27 @@
         </w:numPr>
         <w:spacing w:after="40"/>
         <w:rPr>
-          <w:color w:val="134138" w:themeColor="accent5"/>
-        </w:rPr>
-      </w:pPr>
-      <w:r>
-        <w:t>Taught students of varying skill levels the basics of Japanese using a self-designed lesson plan</w:t>
+          <w:b/>
+        </w:rPr>
+      </w:pPr>
+      <w:r>
+        <w:t>Fulfilled main campaign promise of triggering referendum within months of election</w:t>
+      </w:r>
+    </w:p>
+    <w:p>
+      <w:pPr>
+        <w:pStyle w:val="ListParagraph"/>
+        <w:numPr>
+          <w:ilvl w:val="1"/>
+          <w:numId w:val="2"/>
+        </w:numPr>
+        <w:spacing w:after="40"/>
+        <w:rPr>
+          <w:b/>
+        </w:rPr>
+      </w:pPr>
+      <w:r>
+        <w:t>Engaged constituency and kept them informed through surveys and Facebook posts</w:t>
       </w:r>
     </w:p>
     <w:p>
@@ -1253,70 +1731,167 @@
           <w:ilvl w:val="0"/>
           <w:numId w:val="2"/>
         </w:numPr>
+        <w:tabs>
+          <w:tab w:val="right" w:pos="9781"/>
+        </w:tabs>
         <w:spacing w:after="40"/>
-        <w:rPr>
-          <w:color w:val="134138" w:themeColor="accent5"/>
-        </w:rPr>
-      </w:pPr>
-      <w:r>
-        <w:rPr>
-          <w:b/>
-          <w:color w:val="134138" w:themeColor="accent5"/>
-        </w:rPr>
-        <w:t xml:space="preserve">Designed </w:t>
-      </w:r>
-      <w:r>
-        <w:t xml:space="preserve">posters and social media images with </w:t>
-      </w:r>
-      <w:r>
-        <w:rPr>
-          <w:b/>
-          <w:color w:val="134138" w:themeColor="accent5"/>
-        </w:rPr>
-        <w:t>GIMP</w:t>
-      </w:r>
-      <w:r>
-        <w:rPr>
-          <w:b/>
+      </w:pPr>
+      <w:r>
+        <w:rPr>
+          <w:b/>
+          <w:color w:val="406CAD" w:themeColor="accent2" w:themeShade="BF"/>
+        </w:rPr>
+        <w:t>Japanese Tutor</w:t>
+      </w:r>
+      <w:r>
+        <w:rPr>
+          <w:b/>
+        </w:rPr>
+        <w:t>,</w:t>
+      </w:r>
+      <w:r>
+        <w:t xml:space="preserve"> University of Waterloo Culture and Exchange Club </w:t>
+      </w:r>
+      <w:r>
+        <w:tab/>
+      </w:r>
+      <w:r>
+        <w:rPr>
+          <w:color w:val="406CAD" w:themeColor="accent2" w:themeShade="BF"/>
         </w:rPr>
         <w:t xml:space="preserve"> </w:t>
       </w:r>
       <w:r>
-        <w:t>and</w:t>
-      </w:r>
-      <w:r>
-        <w:rPr>
-          <w:b/>
-        </w:rPr>
-        <w:t xml:space="preserve"> </w:t>
-      </w:r>
-      <w:r>
-        <w:rPr>
-          <w:b/>
-          <w:color w:val="134138" w:themeColor="accent5"/>
-        </w:rPr>
-        <w:t>Microsoft Publisher</w:t>
-      </w:r>
-      <w:r>
-        <w:t xml:space="preserve"> for campus organizations</w:t>
+        <w:rPr>
+          <w:b/>
+          <w:color w:val="406CAD" w:themeColor="accent2" w:themeShade="BF"/>
+        </w:rPr>
+        <w:t xml:space="preserve">Sep. 2015 – </w:t>
+      </w:r>
+      <w:r>
+        <w:rPr>
+          <w:b/>
+          <w:color w:val="406CAD" w:themeColor="accent2" w:themeShade="BF"/>
+        </w:rPr>
+        <w:t>Aug. 2016</w:t>
       </w:r>
     </w:p>
     <w:p>
       <w:pPr>
-        <w:shd w:val="clear" w:color="auto" w:fill="D4E8E4" w:themeFill="background2"/>
+        <w:pStyle w:val="ListParagraph"/>
+        <w:numPr>
+          <w:ilvl w:val="1"/>
+          <w:numId w:val="2"/>
+        </w:numPr>
+        <w:spacing w:after="240"/>
+      </w:pPr>
+      <w:r>
+        <w:rPr>
+          <w:noProof/>
+          <w:color w:val="FFFFFF" w:themeColor="background1"/>
+          <w:sz w:val="40"/>
+          <w:szCs w:val="40"/>
+        </w:rPr>
+        <mc:AlternateContent>
+          <mc:Choice Requires="wps">
+            <w:drawing>
+              <wp:anchor distT="0" distB="0" distL="114300" distR="114300" simplePos="0" relativeHeight="251669504" behindDoc="1" locked="0" layoutInCell="1" allowOverlap="1" wp14:anchorId="204BB4DA" wp14:editId="1365C0F3">
+                <wp:simplePos x="0" y="0"/>
+                <wp:positionH relativeFrom="column">
+                  <wp:posOffset>3175</wp:posOffset>
+                </wp:positionH>
+                <wp:positionV relativeFrom="paragraph">
+                  <wp:posOffset>323850</wp:posOffset>
+                </wp:positionV>
+                <wp:extent cx="6857398" cy="203703"/>
+                <wp:effectExtent l="0" t="0" r="635" b="6350"/>
+                <wp:wrapNone/>
+                <wp:docPr id="6" name="Rounded Rectangle 6"/>
+                <wp:cNvGraphicFramePr/>
+                <a:graphic xmlns:a="http://schemas.openxmlformats.org/drawingml/2006/main">
+                  <a:graphicData uri="http://schemas.microsoft.com/office/word/2010/wordprocessingShape">
+                    <wps:wsp>
+                      <wps:cNvSpPr/>
+                      <wps:spPr>
+                        <a:xfrm>
+                          <a:off x="0" y="0"/>
+                          <a:ext cx="6857398" cy="203703"/>
+                        </a:xfrm>
+                        <a:prstGeom prst="roundRect">
+                          <a:avLst>
+                            <a:gd name="adj" fmla="val 19156"/>
+                          </a:avLst>
+                        </a:prstGeom>
+                        <a:solidFill>
+                          <a:schemeClr val="accent2"/>
+                        </a:solidFill>
+                        <a:ln>
+                          <a:noFill/>
+                        </a:ln>
+                      </wps:spPr>
+                      <wps:style>
+                        <a:lnRef idx="2">
+                          <a:schemeClr val="accent1">
+                            <a:shade val="50000"/>
+                          </a:schemeClr>
+                        </a:lnRef>
+                        <a:fillRef idx="1">
+                          <a:schemeClr val="accent1"/>
+                        </a:fillRef>
+                        <a:effectRef idx="0">
+                          <a:schemeClr val="accent1"/>
+                        </a:effectRef>
+                        <a:fontRef idx="minor">
+                          <a:schemeClr val="lt1"/>
+                        </a:fontRef>
+                      </wps:style>
+                      <wps:bodyPr rot="0" spcFirstLastPara="0" vertOverflow="overflow" horzOverflow="overflow" vert="horz" wrap="square" lIns="91440" tIns="45720" rIns="91440" bIns="45720" numCol="1" spcCol="0" rtlCol="0" fromWordArt="0" anchor="ctr" anchorCtr="0" forceAA="0" compatLnSpc="1">
+                        <a:prstTxWarp prst="textNoShape">
+                          <a:avLst/>
+                        </a:prstTxWarp>
+                        <a:noAutofit/>
+                      </wps:bodyPr>
+                    </wps:wsp>
+                  </a:graphicData>
+                </a:graphic>
+                <wp14:sizeRelH relativeFrom="margin">
+                  <wp14:pctWidth>0</wp14:pctWidth>
+                </wp14:sizeRelH>
+                <wp14:sizeRelV relativeFrom="margin">
+                  <wp14:pctHeight>0</wp14:pctHeight>
+                </wp14:sizeRelV>
+              </wp:anchor>
+            </w:drawing>
+          </mc:Choice>
+          <mc:Fallback>
+            <w:pict>
+              <v:roundrect w14:anchorId="68963EAF" id="Rounded Rectangle 6" o:spid="_x0000_s1026" style="position:absolute;margin-left:.25pt;margin-top:25.5pt;width:539.95pt;height:16.05pt;z-index:-251646976;visibility:visible;mso-wrap-style:square;mso-width-percent:0;mso-height-percent:0;mso-wrap-distance-left:9pt;mso-wrap-distance-top:0;mso-wrap-distance-right:9pt;mso-wrap-distance-bottom:0;mso-position-horizontal:absolute;mso-position-horizontal-relative:text;mso-position-vertical:absolute;mso-position-vertical-relative:text;mso-width-percent:0;mso-height-percent:0;mso-width-relative:margin;mso-height-relative:margin;v-text-anchor:middle" arcsize="12555f" o:gfxdata="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" fillcolor="#7397cb [3205]" stroked="f" strokeweight="1pt">
+                <v:stroke joinstyle="miter"/>
+              </v:roundrect>
+            </w:pict>
+          </mc:Fallback>
+        </mc:AlternateContent>
+      </w:r>
+      <w:r>
+        <w:t>Taught students of varying skill levels the basics of Japanese using a self-designed lesson plan</w:t>
+      </w:r>
+    </w:p>
+    <w:p>
+      <w:pPr>
         <w:spacing w:after="40"/>
-        <w:rPr>
-          <w:b/>
-          <w:color w:val="134138" w:themeColor="accent5"/>
-        </w:rPr>
-      </w:pPr>
-      <w:r>
-        <w:rPr>
-          <w:b/>
-          <w:color w:val="134138" w:themeColor="accent5"/>
-          <w:shd w:val="clear" w:color="auto" w:fill="D4E8E4" w:themeFill="background2"/>
-        </w:rPr>
-        <w:t xml:space="preserve">  Education:</w:t>
+        <w:ind w:firstLine="57"/>
+        <w:jc w:val="center"/>
+        <w:rPr>
+          <w:b/>
+          <w:color w:val="FFFFFF" w:themeColor="background1"/>
+        </w:rPr>
+      </w:pPr>
+      <w:r>
+        <w:rPr>
+          <w:b/>
+          <w:color w:val="FFFFFF" w:themeColor="background1"/>
+        </w:rPr>
+        <w:t>EDUCATION</w:t>
       </w:r>
     </w:p>
     <w:p>
@@ -1332,64 +1907,128 @@
         <w:spacing w:after="0"/>
         <w:rPr>
           <w:b/>
-          <w:color w:val="134138" w:themeColor="accent5"/>
-        </w:rPr>
-      </w:pPr>
-      <w:r>
-        <w:rPr>
-          <w:b/>
-          <w:color w:val="134138" w:themeColor="accent5"/>
-        </w:rPr>
-        <w:t xml:space="preserve">Candidate for Bachelor of Applied Science in Electrical Engineering, </w:t>
-      </w:r>
-      <w:r>
-        <w:rPr>
-          <w:b/>
-          <w:color w:val="134138" w:themeColor="accent5"/>
+        </w:rPr>
+      </w:pPr>
+      <w:r>
+        <w:rPr>
+          <w:b/>
+          <w:color w:val="406CAD" w:themeColor="accent2" w:themeShade="BF"/>
+        </w:rPr>
+        <w:t xml:space="preserve">Candidate for </w:t>
+      </w:r>
+      <w:r>
+        <w:rPr>
+          <w:b/>
+          <w:color w:val="406CAD" w:themeColor="accent2" w:themeShade="BF"/>
+        </w:rPr>
+        <w:t>Bachelor of Applied Science</w:t>
+      </w:r>
+      <w:r>
+        <w:rPr>
+          <w:b/>
+        </w:rPr>
+        <w:t xml:space="preserve">, </w:t>
+      </w:r>
+      <w:r>
+        <w:t>University of Waterloo, Waterloo, ON</w:t>
+      </w:r>
+      <w:r>
+        <w:rPr>
+          <w:b/>
         </w:rPr>
         <w:tab/>
+      </w:r>
+      <w:r>
+        <w:rPr>
+          <w:b/>
+          <w:color w:val="406CAD" w:themeColor="accent2" w:themeShade="BF"/>
+        </w:rPr>
         <w:t>Sep. 2015 - Present</w:t>
       </w:r>
     </w:p>
     <w:p>
       <w:pPr>
-        <w:tabs>
-          <w:tab w:val="right" w:pos="9781"/>
-        </w:tabs>
+        <w:pStyle w:val="ListParagraph"/>
+        <w:numPr>
+          <w:ilvl w:val="1"/>
+          <w:numId w:val="2"/>
+        </w:numPr>
         <w:spacing w:after="0"/>
-      </w:pPr>
-      <w:r>
-        <w:t>University of Waterloo, Waterloo, Ontario</w:t>
-      </w:r>
-      <w:r>
-        <w:tab/>
+        <w:rPr>
+          <w:b/>
+        </w:rPr>
+      </w:pPr>
+      <w:r>
+        <w:t xml:space="preserve">Awarded the </w:t>
+      </w:r>
+      <w:r>
+        <w:rPr>
+          <w:b/>
+          <w:color w:val="406CAD" w:themeColor="accent2" w:themeShade="BF"/>
+        </w:rPr>
+        <w:t>IESO Undergraduate Engineering Award</w:t>
+      </w:r>
+      <w:r>
+        <w:rPr>
+          <w:b/>
+        </w:rPr>
+        <w:t xml:space="preserve"> </w:t>
+      </w:r>
+      <w:r>
+        <w:t>for academic achievement and leadership</w:t>
+      </w:r>
+      <w:r>
+        <w:rPr>
+          <w:b/>
+          <w:color w:val="4C4245" w:themeColor="accent5"/>
+        </w:rPr>
+        <w:t xml:space="preserve"> </w:t>
       </w:r>
     </w:p>
     <w:p>
       <w:pPr>
-        <w:tabs>
-          <w:tab w:val="right" w:pos="9781"/>
-        </w:tabs>
+        <w:pStyle w:val="ListParagraph"/>
+        <w:numPr>
+          <w:ilvl w:val="1"/>
+          <w:numId w:val="2"/>
+        </w:numPr>
         <w:spacing w:after="0"/>
         <w:rPr>
           <w:b/>
-          <w:color w:val="134138" w:themeColor="accent5"/>
-        </w:rPr>
-      </w:pPr>
-      <w:r>
-        <w:tab/>
-      </w:r>
-      <w:r>
-        <w:rPr>
-          <w:b/>
-          <w:color w:val="134138" w:themeColor="accent5"/>
+        </w:rPr>
+      </w:pPr>
+      <w:r>
+        <w:t xml:space="preserve">Ranked </w:t>
+      </w:r>
+      <w:r>
+        <w:t xml:space="preserve">academically </w:t>
+      </w:r>
+      <w:r>
+        <w:t xml:space="preserve">among </w:t>
+      </w:r>
+      <w:r>
+        <w:rPr>
+          <w:b/>
+          <w:color w:val="406CAD" w:themeColor="accent2" w:themeShade="BF"/>
+        </w:rPr>
+        <w:t>top 10%</w:t>
+      </w:r>
+      <w:r>
+        <w:rPr>
+          <w:color w:val="406CAD" w:themeColor="accent2" w:themeShade="BF"/>
         </w:rPr>
         <w:t xml:space="preserve"> </w:t>
+      </w:r>
+      <w:r>
+        <w:t xml:space="preserve">of cohort </w:t>
+      </w:r>
+      <w:r>
+        <w:t>last term</w:t>
       </w:r>
     </w:p>
     <w:sectPr>
       <w:pgSz w:w="12240" w:h="15840"/>
-      <w:pgMar w:top="1191" w:right="1191" w:bottom="1191" w:left="1191" w:header="709" w:footer="709" w:gutter="0"/>
+      <w:pgMar w:top="720" w:right="720" w:bottom="720" w:left="720" w:header="709" w:footer="709" w:gutter="0"/>
       <w:cols w:space="708"/>
       <w:docGrid w:linePitch="360"/>
     </w:sectPr>
@@ -3427,7 +4066,7 @@
     <w:unhideWhenUsed/>
     <w:rsid w:val="00E807D2"/>
     <w:rPr>
-      <w:color w:val="7F7F7F" w:themeColor="hyperlink"/>
+      <w:color w:val="69A020" w:themeColor="hyperlink"/>
       <w:u w:val="single"/>
     </w:rPr>
   </w:style>
@@ -3452,14 +4091,14 @@
     <w:rsid w:val="00D12030"/>
     <w:pPr>
       <w:pBdr>
-        <w:bottom w:val="single" w:sz="12" w:space="4" w:color="2B453E" w:themeColor="accent1"/>
+        <w:bottom w:val="single" w:sz="12" w:space="4" w:color="93B7BE" w:themeColor="accent1"/>
       </w:pBdr>
       <w:spacing w:after="120" w:line="240" w:lineRule="auto"/>
       <w:contextualSpacing/>
     </w:pPr>
     <w:rPr>
       <w:rFonts w:asciiTheme="majorHAnsi" w:eastAsiaTheme="majorEastAsia" w:hAnsiTheme="majorHAnsi" w:cstheme="majorBidi"/>
-      <w:color w:val="2B453E" w:themeColor="accent1"/>
+      <w:color w:val="93B7BE" w:themeColor="accent1"/>
       <w:kern w:val="28"/>
       <w:sz w:val="52"/>
       <w:szCs w:val="20"/>
@@ -3474,7 +4113,7 @@
     <w:rsid w:val="00D12030"/>
     <w:rPr>
       <w:rFonts w:asciiTheme="majorHAnsi" w:eastAsiaTheme="majorEastAsia" w:hAnsiTheme="majorHAnsi" w:cstheme="majorBidi"/>
-      <w:color w:val="2B453E" w:themeColor="accent1"/>
+      <w:color w:val="93B7BE" w:themeColor="accent1"/>
       <w:kern w:val="28"/>
       <w:sz w:val="52"/>
       <w:szCs w:val="20"/>
@@ -3564,9 +4203,9 @@
     <w:uiPriority w:val="99"/>
     <w:semiHidden/>
     <w:unhideWhenUsed/>
-    <w:rsid w:val="00A647DE"/>
+    <w:rsid w:val="005D1524"/>
     <w:rPr>
-      <w:color w:val="A5A5A5" w:themeColor="followedHyperlink"/>
+      <w:color w:val="8C8C8C" w:themeColor="followedHyperlink"/>
       <w:u w:val="single"/>
     </w:rPr>
   </w:style>
@@ -3576,7 +4215,7 @@
 <file path=word/theme/theme1.xml><?xml version="1.0" encoding="utf-8"?>
 <a:theme xmlns:a="http://schemas.openxmlformats.org/drawingml/2006/main" name="Office Theme">
   <a:themeElements>
-    <a:clrScheme name="Resume">
+    <a:clrScheme name="Custom 1">
       <a:dk1>
         <a:sysClr val="windowText" lastClr="000000"/>
       </a:dk1>
@@ -3584,34 +4223,34 @@
         <a:sysClr val="window" lastClr="FFFFFF"/>
       </a:lt1>
       <a:dk2>
-        <a:srgbClr val="A5A5A5"/>
+        <a:srgbClr val="373545"/>
       </a:dk2>
       <a:lt2>
-        <a:srgbClr val="D4E8E4"/>
+        <a:srgbClr val="DCD8DC"/>
       </a:lt2>
       <a:accent1>
-        <a:srgbClr val="2B453E"/>
+        <a:srgbClr val="93B7BE"/>
       </a:accent1>
       <a:accent2>
-        <a:srgbClr val="134138"/>
+        <a:srgbClr val="7397CB"/>
       </a:accent2>
       <a:accent3>
-        <a:srgbClr val="237565"/>
+        <a:srgbClr val="CBDCDF"/>
       </a:accent3>
       <a:accent4>
-        <a:srgbClr val="237565"/>
+        <a:srgbClr val="564349"/>
       </a:accent4>
       <a:accent5>
-        <a:srgbClr val="134138"/>
+        <a:srgbClr val="4C4245"/>
       </a:accent5>
       <a:accent6>
-        <a:srgbClr val="0C0C0C"/>
+        <a:srgbClr val="616161"/>
       </a:accent6>
       <a:hlink>
-        <a:srgbClr val="7F7F7F"/>
+        <a:srgbClr val="69A020"/>
       </a:hlink>
       <a:folHlink>
-        <a:srgbClr val="A5A5A5"/>
+        <a:srgbClr val="8C8C8C"/>
       </a:folHlink>
     </a:clrScheme>
     <a:fontScheme name="Office">
@@ -3839,7 +4478,7 @@
 </file>
 
 <file path=customXml/itemProps1.xml><?xml version="1.0" encoding="utf-8"?>
-<ds:datastoreItem xmlns:ds="http://schemas.openxmlformats.org/officeDocument/2006/customXml" ds:itemID="{B26FB0F0-425C-4710-9A03-921F438238E3}">
+<ds:datastoreItem xmlns:ds="http://schemas.openxmlformats.org/officeDocument/2006/customXml" ds:itemID="{B1763175-2FA5-48B0-BEDC-6AD0CA99D004}">
   <ds:schemaRefs>
     <ds:schemaRef ds:uri="http://schemas.openxmlformats.org/officeDocument/2006/bibliography"/>
   </ds:schemaRefs>

</xml_diff>